<commit_message>
TD1 and TD2 pdf
</commit_message>
<xml_diff>
--- a/TD/Liantsoa_GSIMP-FI_n°02_TD2_stratifié_2025.docx
+++ b/TD/Liantsoa_GSIMP-FI_n°02_TD2_stratifié_2025.docx
@@ -2284,6 +2284,37 @@
         <w:lastRenderedPageBreak/>
         <w:t>Commentaires</w:t>
       </w:r>
+      <w:r>
+        <w:rPr>
+          <w:rFonts w:cs="Arial"/>
+          <w:b/>
+        </w:rPr>
+        <w:t xml:space="preserve"> des c</w:t>
+      </w:r>
+      <w:r>
+        <w:rPr>
+          <w:b/>
+        </w:rPr>
+        <w:t>ontraintes moyennes admissibles en membrane</w:t>
+      </w:r>
+      <w:r>
+        <w:rPr>
+          <w:b/>
+        </w:rPr>
+        <w:t xml:space="preserve"> en fonction </w:t>
+      </w:r>
+      <w:r>
+        <w:rPr>
+          <w:b/>
+        </w:rPr>
+        <w:t>d’alpha</w:t>
+      </w:r>
+      <w:r>
+        <w:rPr>
+          <w:b/>
+        </w:rPr>
+        <w:t> :</w:t>
+      </w:r>
     </w:p>
     <w:p>
       <w:pPr>
@@ -2318,6 +2349,250 @@
     </w:p>
     <w:p>
       <w:pPr>
+        <w:jc w:val="both"/>
+        <w:rPr>
+          <w:rFonts w:ascii="Times New Roman" w:hAnsi="Times New Roman"/>
+        </w:rPr>
+      </w:pPr>
+      <w:r>
+        <w:t xml:space="preserve">Les </w:t>
+      </w:r>
+      <w:r>
+        <w:rPr>
+          <w:rStyle w:val="lev"/>
+          <w:b w:val="0"/>
+        </w:rPr>
+        <w:t>contraintes en traction</w:t>
+      </w:r>
+      <w:r>
+        <w:rPr>
+          <w:b/>
+        </w:rPr>
+        <w:t xml:space="preserve"> </w:t>
+      </w:r>
+      <w:r>
+        <w:t>(σ</w:t>
+      </w:r>
+      <w:r>
+        <w:rPr>
+          <w:rFonts w:ascii="Cambria Math" w:hAnsi="Cambria Math" w:cs="Cambria Math"/>
+        </w:rPr>
+        <w:t>ₘ</w:t>
+      </w:r>
+      <w:r>
+        <w:t xml:space="preserve">1t et </w:t>
+      </w:r>
+      <w:r>
+        <w:rPr>
+          <w:rFonts w:cs="Arial"/>
+        </w:rPr>
+        <w:t>σ</w:t>
+      </w:r>
+      <w:r>
+        <w:rPr>
+          <w:rFonts w:ascii="Cambria Math" w:hAnsi="Cambria Math" w:cs="Cambria Math"/>
+        </w:rPr>
+        <w:t>ₘ</w:t>
+      </w:r>
+      <w:r>
+        <w:t>2t) sont</w:t>
+      </w:r>
+      <w:r>
+        <w:rPr>
+          <w:b/>
+        </w:rPr>
+        <w:t xml:space="preserve"> </w:t>
+      </w:r>
+      <w:r>
+        <w:rPr>
+          <w:rStyle w:val="lev"/>
+          <w:b w:val="0"/>
+        </w:rPr>
+        <w:t>quasi constantes ou légèrement croissantes</w:t>
+      </w:r>
+      <w:r>
+        <w:t>, tandis que celles en</w:t>
+      </w:r>
+      <w:r>
+        <w:rPr>
+          <w:b/>
+        </w:rPr>
+        <w:t xml:space="preserve"> </w:t>
+      </w:r>
+      <w:r>
+        <w:rPr>
+          <w:rStyle w:val="lev"/>
+          <w:b w:val="0"/>
+        </w:rPr>
+        <w:t>compression</w:t>
+      </w:r>
+      <w:r>
+        <w:t xml:space="preserve"> diminuent fortement en valeur absolue avec α.</w:t>
+      </w:r>
+    </w:p>
+    <w:p>
+      <w:pPr>
+        <w:jc w:val="both"/>
+      </w:pPr>
+      <w:r>
+        <w:t xml:space="preserve">Le </w:t>
+      </w:r>
+      <w:r>
+        <w:rPr>
+          <w:rStyle w:val="lev"/>
+          <w:b w:val="0"/>
+        </w:rPr>
+        <w:t>cisaillement σ</w:t>
+      </w:r>
+      <w:r>
+        <w:rPr>
+          <w:rStyle w:val="lev"/>
+          <w:rFonts w:ascii="Cambria Math" w:hAnsi="Cambria Math" w:cs="Cambria Math"/>
+          <w:b w:val="0"/>
+        </w:rPr>
+        <w:t>ₘ</w:t>
+      </w:r>
+      <w:r>
+        <w:rPr>
+          <w:rStyle w:val="lev"/>
+          <w:b w:val="0"/>
+        </w:rPr>
+        <w:t>6</w:t>
+      </w:r>
+      <w:r>
+        <w:rPr>
+          <w:rStyle w:val="lev"/>
+          <w:rFonts w:ascii="Cambria Math" w:hAnsi="Cambria Math" w:cs="Cambria Math"/>
+        </w:rPr>
+        <w:t>⁺</w:t>
+      </w:r>
+      <w:r>
+        <w:t xml:space="preserve"> augmente avec l’angle α, atteignant son maximum à </w:t>
+      </w:r>
+      <w:r>
+        <w:rPr>
+          <w:rStyle w:val="lev"/>
+          <w:b w:val="0"/>
+        </w:rPr>
+        <w:t>45</w:t>
+      </w:r>
+      <w:r>
+        <w:rPr>
+          <w:rStyle w:val="lev"/>
+        </w:rPr>
+        <w:t>°</w:t>
+      </w:r>
+      <w:r>
+        <w:t>, signe que les couches à fibres inclinées supportent mieux ce type de sollicitation.</w:t>
+      </w:r>
+    </w:p>
+    <w:p>
+      <w:pPr>
+        <w:jc w:val="both"/>
+      </w:pPr>
+      <w:r>
+        <w:t xml:space="preserve">Les </w:t>
+      </w:r>
+      <w:r>
+        <w:rPr>
+          <w:rStyle w:val="lev"/>
+          <w:b w:val="0"/>
+        </w:rPr>
+        <w:t xml:space="preserve">contraintes </w:t>
+      </w:r>
+      <w:proofErr w:type="spellStart"/>
+      <w:r>
+        <w:rPr>
+          <w:rStyle w:val="lev"/>
+          <w:b w:val="0"/>
+        </w:rPr>
+        <w:t>biaxiales</w:t>
+      </w:r>
+      <w:proofErr w:type="spellEnd"/>
+      <w:r>
+        <w:t xml:space="preserve"> </w:t>
+      </w:r>
+      <w:proofErr w:type="spellStart"/>
+      <w:r>
+        <w:t>σb</w:t>
+      </w:r>
+      <w:proofErr w:type="spellEnd"/>
+      <w:r>
+        <w:rPr>
+          <w:rFonts w:ascii="Cambria Math" w:hAnsi="Cambria Math" w:cs="Cambria Math"/>
+        </w:rPr>
+        <w:t>⁺</w:t>
+      </w:r>
+      <w:r>
+        <w:t xml:space="preserve"> et </w:t>
+      </w:r>
+      <w:proofErr w:type="spellStart"/>
+      <w:r>
+        <w:rPr>
+          <w:rFonts w:cs="Arial"/>
+        </w:rPr>
+        <w:t>σ</w:t>
+      </w:r>
+      <w:r>
+        <w:t>b</w:t>
+      </w:r>
+      <w:proofErr w:type="spellEnd"/>
+      <w:r>
+        <w:rPr>
+          <w:rFonts w:ascii="Cambria Math" w:hAnsi="Cambria Math" w:cs="Cambria Math"/>
+        </w:rPr>
+        <w:t>⁻</w:t>
+      </w:r>
+      <w:r>
+        <w:t xml:space="preserve"> sont constantes, ind</w:t>
+      </w:r>
+      <w:r>
+        <w:rPr>
+          <w:rFonts w:cs="Arial"/>
+        </w:rPr>
+        <w:t>é</w:t>
+      </w:r>
+      <w:r>
+        <w:t>pendantes de l</w:t>
+      </w:r>
+      <w:r>
+        <w:rPr>
+          <w:rFonts w:cs="Arial"/>
+        </w:rPr>
+        <w:t>’</w:t>
+      </w:r>
+      <w:r>
+        <w:t>orientation, ce qui refl</w:t>
+      </w:r>
+      <w:r>
+        <w:rPr>
+          <w:rFonts w:cs="Arial"/>
+        </w:rPr>
+        <w:t>è</w:t>
+      </w:r>
+      <w:r>
+        <w:t>te un crit</w:t>
+      </w:r>
+      <w:r>
+        <w:rPr>
+          <w:rFonts w:cs="Arial"/>
+        </w:rPr>
+        <w:t>è</w:t>
+      </w:r>
+      <w:r>
+        <w:t xml:space="preserve">re isotrope dans le cas </w:t>
+      </w:r>
+      <w:proofErr w:type="spellStart"/>
+      <w:r>
+        <w:t>biaxial</w:t>
+      </w:r>
+      <w:proofErr w:type="spellEnd"/>
+      <w:r>
+        <w:t>.</w:t>
+      </w:r>
+    </w:p>
+    <w:p>
+      <w:pPr>
         <w:autoSpaceDE w:val="0"/>
         <w:autoSpaceDN w:val="0"/>
         <w:adjustRightInd w:val="0"/>
@@ -2328,6 +2603,96 @@
           <w:b/>
         </w:rPr>
       </w:pPr>
+    </w:p>
+    <w:p>
+      <w:pPr>
+        <w:jc w:val="both"/>
+      </w:pPr>
+      <w:r>
+        <w:t xml:space="preserve">Ce stratifié symétrique (90/0/0/90) est </w:t>
+      </w:r>
+      <w:r>
+        <w:rPr>
+          <w:rStyle w:val="lev"/>
+          <w:b w:val="0"/>
+        </w:rPr>
+        <w:t>bien équilibré dans les directions</w:t>
+      </w:r>
+      <w:r>
+        <w:rPr>
+          <w:rStyle w:val="lev"/>
+        </w:rPr>
+        <w:t xml:space="preserve"> </w:t>
+      </w:r>
+      <w:r>
+        <w:rPr>
+          <w:rStyle w:val="lev"/>
+          <w:b w:val="0"/>
+        </w:rPr>
+        <w:t>principales</w:t>
+      </w:r>
+      <w:r>
+        <w:t>, ce qui explique la symétrie des résultats σ</w:t>
+      </w:r>
+      <w:r>
+        <w:rPr>
+          <w:rFonts w:ascii="Cambria Math" w:hAnsi="Cambria Math" w:cs="Cambria Math"/>
+        </w:rPr>
+        <w:t>ₘ</w:t>
+      </w:r>
+      <w:r>
+        <w:t xml:space="preserve">1 = </w:t>
+      </w:r>
+      <w:r>
+        <w:rPr>
+          <w:rFonts w:cs="Arial"/>
+        </w:rPr>
+        <w:t>σ</w:t>
+      </w:r>
+      <w:r>
+        <w:rPr>
+          <w:rFonts w:ascii="Cambria Math" w:hAnsi="Cambria Math" w:cs="Cambria Math"/>
+        </w:rPr>
+        <w:t>ₘ</w:t>
+      </w:r>
+      <w:r>
+        <w:t>2.</w:t>
+      </w:r>
+    </w:p>
+    <w:p>
+      <w:pPr>
+        <w:jc w:val="both"/>
+        <w:rPr>
+          <w:rFonts w:cs="Arial"/>
+          <w:b/>
+        </w:rPr>
+      </w:pPr>
+      <w:r>
+        <w:t xml:space="preserve">L’augmentation du cisaillement admissible avec l’angle traduit une </w:t>
+      </w:r>
+      <w:r>
+        <w:rPr>
+          <w:rStyle w:val="lev"/>
+          <w:b w:val="0"/>
+        </w:rPr>
+        <w:t>meilleure</w:t>
+      </w:r>
+      <w:r>
+        <w:rPr>
+          <w:rStyle w:val="lev"/>
+        </w:rPr>
+        <w:t xml:space="preserve"> </w:t>
+      </w:r>
+      <w:r>
+        <w:rPr>
+          <w:rStyle w:val="lev"/>
+          <w:b w:val="0"/>
+        </w:rPr>
+        <w:t>redistribution des efforts entre fibres et matrice</w:t>
+      </w:r>
+      <w:r>
+        <w:t xml:space="preserve"> à 45°, position d’inclinaison optimale pour le cisaillement.</w:t>
+      </w:r>
     </w:p>
     <w:p>
       <w:pPr>
@@ -4230,6 +4595,31 @@
         <w:lastRenderedPageBreak/>
         <w:t>Commentaires</w:t>
       </w:r>
+      <w:r>
+        <w:rPr>
+          <w:rFonts w:cs="Arial"/>
+          <w:b/>
+        </w:rPr>
+        <w:t xml:space="preserve"> des </w:t>
+      </w:r>
+      <w:r>
+        <w:rPr>
+          <w:b/>
+        </w:rPr>
+        <w:t>c</w:t>
+      </w:r>
+      <w:r>
+        <w:rPr>
+          <w:b/>
+        </w:rPr>
+        <w:t>onstantes pratiques apparentes</w:t>
+      </w:r>
+      <w:r>
+        <w:rPr>
+          <w:b/>
+        </w:rPr>
+        <w:t xml:space="preserve"> en fonction d’alpha</w:t>
+      </w:r>
     </w:p>
     <w:p>
       <w:pPr>
@@ -4249,15 +4639,15 @@
           <w:noProof/>
         </w:rPr>
         <w:drawing>
-          <wp:anchor distT="0" distB="0" distL="114300" distR="114300" simplePos="0" relativeHeight="251660288" behindDoc="0" locked="0" layoutInCell="1" allowOverlap="1" wp14:anchorId="2957DB0A" wp14:editId="2A7ADAB0">
+          <wp:anchor distT="0" distB="0" distL="114300" distR="114300" simplePos="0" relativeHeight="251660288" behindDoc="0" locked="0" layoutInCell="1" allowOverlap="1" wp14:anchorId="2E2FB8EB" wp14:editId="77D5CE4F">
             <wp:simplePos x="0" y="0"/>
             <wp:positionH relativeFrom="column">
               <wp:posOffset>3148330</wp:posOffset>
             </wp:positionH>
             <wp:positionV relativeFrom="paragraph">
-              <wp:posOffset>342265</wp:posOffset>
+              <wp:posOffset>418465</wp:posOffset>
             </wp:positionV>
-            <wp:extent cx="2990850" cy="2371725"/>
+            <wp:extent cx="2990850" cy="2047875"/>
             <wp:effectExtent l="0" t="0" r="0" b="9525"/>
             <wp:wrapTopAndBottom/>
             <wp:docPr id="3" name="Graphique 3"/>
@@ -4281,15 +4671,15 @@
           <w:noProof/>
         </w:rPr>
         <w:drawing>
-          <wp:anchor distT="0" distB="0" distL="114300" distR="114300" simplePos="0" relativeHeight="251658240" behindDoc="0" locked="0" layoutInCell="1" allowOverlap="1" wp14:anchorId="5B2BB107" wp14:editId="36334990">
+          <wp:anchor distT="0" distB="0" distL="114300" distR="114300" simplePos="0" relativeHeight="251658240" behindDoc="0" locked="0" layoutInCell="1" allowOverlap="1" wp14:anchorId="5A9C8E42" wp14:editId="430A613A">
             <wp:simplePos x="0" y="0"/>
             <wp:positionH relativeFrom="column">
-              <wp:posOffset>-318770</wp:posOffset>
+              <wp:posOffset>-337820</wp:posOffset>
             </wp:positionH>
             <wp:positionV relativeFrom="paragraph">
-              <wp:posOffset>281940</wp:posOffset>
+              <wp:posOffset>418465</wp:posOffset>
             </wp:positionV>
-            <wp:extent cx="3305175" cy="2428875"/>
+            <wp:extent cx="3305175" cy="2047875"/>
             <wp:effectExtent l="0" t="0" r="9525" b="9525"/>
             <wp:wrapTopAndBottom/>
             <wp:docPr id="2" name="Graphique 2"/>
@@ -4317,40 +4707,343 @@
         <w:t>Rigidité en membrane :</w:t>
       </w:r>
     </w:p>
+    <w:p/>
     <w:p>
       <w:pPr>
-        <w:autoSpaceDE w:val="0"/>
-        <w:autoSpaceDN w:val="0"/>
-        <w:adjustRightInd w:val="0"/>
-        <w:spacing w:beforeLines="50" w:before="120" w:afterLines="50" w:after="120" w:line="360" w:lineRule="auto"/>
         <w:jc w:val="both"/>
         <w:rPr>
+          <w:rFonts w:ascii="Times New Roman" w:hAnsi="Times New Roman"/>
+        </w:rPr>
+      </w:pPr>
+      <w:r>
+        <w:t>Les modules d’élasticité apparents (E</w:t>
+      </w:r>
+      <w:r>
+        <w:rPr>
+          <w:rFonts w:ascii="Cambria Math" w:hAnsi="Cambria Math" w:cs="Cambria Math"/>
+        </w:rPr>
+        <w:t>₁ₘ</w:t>
+      </w:r>
+      <w:r>
+        <w:t xml:space="preserve"> et E</w:t>
+      </w:r>
+      <w:r>
+        <w:rPr>
+          <w:rFonts w:ascii="Cambria Math" w:hAnsi="Cambria Math" w:cs="Cambria Math"/>
+        </w:rPr>
+        <w:t>₂ₘ</w:t>
+      </w:r>
+      <w:r>
+        <w:t xml:space="preserve">) diminuent fortement avec </w:t>
+      </w:r>
+      <w:r>
+        <w:rPr>
           <w:rFonts w:cs="Arial"/>
-          <w:b/>
-          <w:i/>
-        </w:rPr>
-      </w:pPr>
+        </w:rPr>
+        <w:t>α</w:t>
+      </w:r>
+      <w:r>
+        <w:t xml:space="preserve"> : de 18 200 </w:t>
+      </w:r>
+      <w:proofErr w:type="spellStart"/>
+      <w:r>
+        <w:t>MPa</w:t>
+      </w:r>
+      <w:proofErr w:type="spellEnd"/>
+      <w:r>
+        <w:t xml:space="preserve"> </w:t>
+      </w:r>
+      <w:r>
+        <w:rPr>
+          <w:rFonts w:cs="Arial"/>
+        </w:rPr>
+        <w:t>à</w:t>
+      </w:r>
+      <w:r>
+        <w:t xml:space="preserve"> 7700 </w:t>
+      </w:r>
+      <w:proofErr w:type="spellStart"/>
+      <w:r>
+        <w:t>MPa</w:t>
+      </w:r>
+      <w:proofErr w:type="spellEnd"/>
+      <w:r>
+        <w:t xml:space="preserve"> </w:t>
+      </w:r>
+      <w:r>
+        <w:rPr>
+          <w:rFonts w:cs="Arial"/>
+        </w:rPr>
+        <w:t>à</w:t>
+      </w:r>
+      <w:r>
+        <w:t xml:space="preserve"> 45</w:t>
+      </w:r>
+      <w:r>
+        <w:rPr>
+          <w:rFonts w:cs="Arial"/>
+        </w:rPr>
+        <w:t>°</w:t>
+      </w:r>
+      <w:r>
+        <w:t xml:space="preserve">, ce qui montre la </w:t>
+      </w:r>
+      <w:r>
+        <w:rPr>
+          <w:rStyle w:val="lev"/>
+          <w:b w:val="0"/>
+        </w:rPr>
+        <w:t>perte de rigidité axiale</w:t>
+      </w:r>
+      <w:r>
+        <w:t xml:space="preserve"> quand les couches sont moins alignées avec les efforts.</w:t>
+      </w:r>
     </w:p>
     <w:p>
       <w:pPr>
+        <w:jc w:val="both"/>
+      </w:pPr>
+      <w:r>
+        <w:t>Le module de cisaillement apparent G</w:t>
+      </w:r>
+      <w:r>
+        <w:rPr>
+          <w:rFonts w:ascii="Cambria Math" w:hAnsi="Cambria Math" w:cs="Cambria Math"/>
+        </w:rPr>
+        <w:t>₁₂ₘ</w:t>
+      </w:r>
+      <w:r>
+        <w:t xml:space="preserve"> augmente de 2300 </w:t>
+      </w:r>
+      <w:proofErr w:type="spellStart"/>
+      <w:r>
+        <w:t>MPa</w:t>
+      </w:r>
+      <w:proofErr w:type="spellEnd"/>
+      <w:r>
+        <w:t xml:space="preserve"> </w:t>
+      </w:r>
+      <w:r>
         <w:rPr>
           <w:rFonts w:cs="Arial"/>
+        </w:rPr>
+        <w:t>à</w:t>
+      </w:r>
+      <w:r>
+        <w:t xml:space="preserve"> plus de 7600 </w:t>
+      </w:r>
+      <w:proofErr w:type="spellStart"/>
+      <w:r>
+        <w:t>MPa</w:t>
+      </w:r>
+      <w:proofErr w:type="spellEnd"/>
+      <w:r>
+        <w:t xml:space="preserve">, atteignant un maximum </w:t>
+      </w:r>
+      <w:r>
+        <w:rPr>
+          <w:rFonts w:cs="Arial"/>
+        </w:rPr>
+        <w:t>à</w:t>
+      </w:r>
+      <w:r>
+        <w:t xml:space="preserve"> 45</w:t>
+      </w:r>
+      <w:r>
+        <w:rPr>
+          <w:rFonts w:cs="Arial"/>
+        </w:rPr>
+        <w:t>°</w:t>
+      </w:r>
+      <w:r>
+        <w:t>, ce qui refl</w:t>
+      </w:r>
+      <w:r>
+        <w:rPr>
+          <w:rFonts w:cs="Arial"/>
+        </w:rPr>
+        <w:t>è</w:t>
+      </w:r>
+      <w:r>
+        <w:t xml:space="preserve">te </w:t>
+      </w:r>
+      <w:r>
+        <w:rPr>
+          <w:rFonts w:cs="Arial"/>
+        </w:rPr>
+        <w:t>à</w:t>
+      </w:r>
+      <w:r>
+        <w:t xml:space="preserve"> nouveau </w:t>
+      </w:r>
+      <w:r>
+        <w:rPr>
           <w:b/>
-          <w:i/>
-        </w:rPr>
-      </w:pPr>
+        </w:rPr>
+        <w:t>l’</w:t>
+      </w:r>
+      <w:r>
+        <w:rPr>
+          <w:rStyle w:val="lev"/>
+          <w:b w:val="0"/>
+        </w:rPr>
+        <w:t>efficacité du cisaillement à orientation inclinée</w:t>
+      </w:r>
+      <w:r>
+        <w:t>. Cela est cohérent avec les résultats des contraintes admissibles.</w:t>
+      </w:r>
     </w:p>
     <w:p>
       <w:pPr>
+        <w:jc w:val="both"/>
+      </w:pPr>
+      <w:r>
+        <w:t>Les coefficients de Poisson ν</w:t>
+      </w:r>
+      <w:r>
+        <w:rPr>
+          <w:rFonts w:ascii="Cambria Math" w:hAnsi="Cambria Math" w:cs="Cambria Math"/>
+        </w:rPr>
+        <w:t>₁₂ₘ</w:t>
+      </w:r>
+      <w:r>
+        <w:t xml:space="preserve">, </w:t>
+      </w:r>
+      <w:r>
         <w:rPr>
           <w:rFonts w:cs="Arial"/>
+        </w:rPr>
+        <w:t>ν</w:t>
+      </w:r>
+      <w:r>
+        <w:rPr>
+          <w:rFonts w:ascii="Cambria Math" w:hAnsi="Cambria Math" w:cs="Cambria Math"/>
+        </w:rPr>
+        <w:t>₁₆ₘ</w:t>
+      </w:r>
+      <w:r>
+        <w:t xml:space="preserve">, </w:t>
+      </w:r>
+      <w:r>
+        <w:rPr>
+          <w:rFonts w:cs="Arial"/>
+        </w:rPr>
+        <w:t>ν</w:t>
+      </w:r>
+      <w:r>
+        <w:rPr>
+          <w:rFonts w:ascii="Cambria Math" w:hAnsi="Cambria Math" w:cs="Cambria Math"/>
+        </w:rPr>
+        <w:t>₂₆ₘ</w:t>
+      </w:r>
+      <w:r>
+        <w:t xml:space="preserve"> </w:t>
+      </w:r>
+      <w:r>
+        <w:rPr>
+          <w:rFonts w:cs="Arial"/>
+        </w:rPr>
+        <w:t>é</w:t>
+      </w:r>
+      <w:r>
+        <w:t xml:space="preserve">voluent fortement, notamment </w:t>
+      </w:r>
+      <w:r>
+        <w:rPr>
+          <w:rFonts w:cs="Arial"/>
+        </w:rPr>
+        <w:t>ν</w:t>
+      </w:r>
+      <w:r>
+        <w:rPr>
+          <w:rFonts w:ascii="Cambria Math" w:hAnsi="Cambria Math" w:cs="Cambria Math"/>
+        </w:rPr>
+        <w:t>₁₆ₘ</w:t>
+      </w:r>
+      <w:r>
+        <w:t xml:space="preserve"> et </w:t>
+      </w:r>
+      <w:r>
+        <w:rPr>
+          <w:rFonts w:cs="Arial"/>
+        </w:rPr>
+        <w:t>ν</w:t>
+      </w:r>
+      <w:r>
+        <w:rPr>
+          <w:rFonts w:ascii="Cambria Math" w:hAnsi="Cambria Math" w:cs="Cambria Math"/>
+        </w:rPr>
+        <w:t>₂₆ₘ</w:t>
+      </w:r>
+      <w:r>
+        <w:t xml:space="preserve"> qui atteignent des valeurs extr</w:t>
+      </w:r>
+      <w:r>
+        <w:rPr>
+          <w:rFonts w:cs="Arial"/>
+        </w:rPr>
+        <w:t>ê</w:t>
+      </w:r>
+      <w:r>
+        <w:t xml:space="preserve">mes </w:t>
+      </w:r>
+      <w:r>
+        <w:rPr>
+          <w:rFonts w:cs="Arial"/>
+        </w:rPr>
+        <w:t>à</w:t>
+      </w:r>
+      <w:r>
+        <w:t xml:space="preserve"> 15</w:t>
+      </w:r>
+      <w:r>
+        <w:rPr>
+          <w:rFonts w:cs="Arial"/>
+        </w:rPr>
+        <w:t>°–</w:t>
+      </w:r>
+      <w:r>
+        <w:t>30</w:t>
+      </w:r>
+      <w:r>
+        <w:rPr>
+          <w:rFonts w:cs="Arial"/>
+        </w:rPr>
+        <w:t>°</w:t>
+      </w:r>
+      <w:r>
+        <w:t xml:space="preserve">, indiquant une </w:t>
+      </w:r>
+      <w:r>
+        <w:rPr>
+          <w:rStyle w:val="lev"/>
+          <w:b w:val="0"/>
+        </w:rPr>
+        <w:t>importante</w:t>
+      </w:r>
+      <w:r>
+        <w:rPr>
+          <w:rStyle w:val="lev"/>
+        </w:rPr>
+        <w:t xml:space="preserve"> </w:t>
+      </w:r>
+      <w:r>
+        <w:rPr>
+          <w:rStyle w:val="lev"/>
+          <w:b w:val="0"/>
+        </w:rPr>
+        <w:t>interaction entre les directions normales et transversales</w:t>
+      </w:r>
+      <w:r>
+        <w:rPr>
           <w:b/>
-          <w:i/>
-        </w:rPr>
-      </w:pPr>
+        </w:rPr>
+        <w:t>.</w:t>
+      </w:r>
     </w:p>
     <w:p>
       <w:pPr>
+        <w:spacing w:after="200" w:line="276" w:lineRule="auto"/>
         <w:rPr>
           <w:rFonts w:cs="Arial"/>
           <w:b/>
@@ -4373,41 +5066,19 @@
       </w:pPr>
       <w:r>
         <w:rPr>
-          <w:rFonts w:cs="Arial"/>
-          <w:b/>
-          <w:i/>
-        </w:rPr>
-        <w:t>Rigidité en flexion :</w:t>
-      </w:r>
-    </w:p>
-    <w:p>
-      <w:pPr>
-        <w:autoSpaceDE w:val="0"/>
-        <w:autoSpaceDN w:val="0"/>
-        <w:adjustRightInd w:val="0"/>
-        <w:spacing w:beforeLines="50" w:before="120" w:afterLines="50" w:after="120" w:line="360" w:lineRule="auto"/>
-        <w:jc w:val="both"/>
-        <w:rPr>
-          <w:rFonts w:cs="Arial"/>
-          <w:b/>
-          <w:i/>
-        </w:rPr>
-      </w:pPr>
-      <w:r>
-        <w:rPr>
           <w:noProof/>
         </w:rPr>
         <w:drawing>
-          <wp:anchor distT="0" distB="0" distL="114300" distR="114300" simplePos="0" relativeHeight="251662336" behindDoc="0" locked="0" layoutInCell="1" allowOverlap="1" wp14:anchorId="172DAD83" wp14:editId="4E6626B9">
+          <wp:anchor distT="0" distB="0" distL="114300" distR="114300" simplePos="0" relativeHeight="251662336" behindDoc="0" locked="0" layoutInCell="1" allowOverlap="1" wp14:anchorId="3F3957F2" wp14:editId="15EFB948">
             <wp:simplePos x="0" y="0"/>
             <wp:positionH relativeFrom="column">
-              <wp:posOffset>3081655</wp:posOffset>
+              <wp:posOffset>3062605</wp:posOffset>
             </wp:positionH>
             <wp:positionV relativeFrom="paragraph">
-              <wp:posOffset>415290</wp:posOffset>
+              <wp:posOffset>219075</wp:posOffset>
             </wp:positionV>
-            <wp:extent cx="3381375" cy="2371725"/>
-            <wp:effectExtent l="0" t="0" r="9525" b="9525"/>
+            <wp:extent cx="3381375" cy="2038350"/>
+            <wp:effectExtent l="0" t="0" r="9525" b="0"/>
             <wp:wrapTopAndBottom/>
             <wp:docPr id="5" name="Graphique 5"/>
             <wp:cNvGraphicFramePr/>
@@ -4427,15 +5098,15 @@
           <w:noProof/>
         </w:rPr>
         <w:drawing>
-          <wp:anchor distT="0" distB="0" distL="114300" distR="114300" simplePos="0" relativeHeight="251661312" behindDoc="0" locked="0" layoutInCell="1" allowOverlap="1" wp14:anchorId="204F7191" wp14:editId="22C47EE6">
+          <wp:anchor distT="0" distB="0" distL="114300" distR="114300" simplePos="0" relativeHeight="251661312" behindDoc="0" locked="0" layoutInCell="1" allowOverlap="1" wp14:anchorId="016D6D5C" wp14:editId="5E09111A">
             <wp:simplePos x="0" y="0"/>
             <wp:positionH relativeFrom="column">
               <wp:posOffset>-537845</wp:posOffset>
             </wp:positionH>
             <wp:positionV relativeFrom="paragraph">
-              <wp:posOffset>415290</wp:posOffset>
+              <wp:posOffset>285750</wp:posOffset>
             </wp:positionV>
-            <wp:extent cx="3505200" cy="2371725"/>
+            <wp:extent cx="3505200" cy="1971675"/>
             <wp:effectExtent l="0" t="0" r="0" b="9525"/>
             <wp:wrapTopAndBottom/>
             <wp:docPr id="4" name="Graphique 4"/>
@@ -4451,62 +5122,156 @@
           </wp:anchor>
         </w:drawing>
       </w:r>
+      <w:r>
+        <w:rPr>
+          <w:rFonts w:cs="Arial"/>
+          <w:b/>
+          <w:i/>
+        </w:rPr>
+        <w:t>Rigidité en flexion :</w:t>
+      </w:r>
+    </w:p>
+    <w:p/>
+    <w:p>
+      <w:pPr>
+        <w:jc w:val="both"/>
+        <w:rPr>
+          <w:rFonts w:ascii="Times New Roman" w:hAnsi="Times New Roman"/>
+        </w:rPr>
+      </w:pPr>
+      <w:r>
+        <w:t>En flexion, les modules E</w:t>
+      </w:r>
+      <w:r>
+        <w:rPr>
+          <w:rFonts w:ascii="Cambria Math" w:hAnsi="Cambria Math" w:cs="Cambria Math"/>
+        </w:rPr>
+        <w:t>₁𝒇</w:t>
+      </w:r>
+      <w:r>
+        <w:t xml:space="preserve"> et E</w:t>
+      </w:r>
+      <w:r>
+        <w:rPr>
+          <w:rFonts w:ascii="Cambria Math" w:hAnsi="Cambria Math" w:cs="Cambria Math"/>
+        </w:rPr>
+        <w:t>₂𝒇</w:t>
+      </w:r>
+      <w:r>
+        <w:t xml:space="preserve"> suivent la même tendance de baisse, avec E</w:t>
+      </w:r>
+      <w:r>
+        <w:rPr>
+          <w:rFonts w:ascii="Cambria Math" w:hAnsi="Cambria Math" w:cs="Cambria Math"/>
+        </w:rPr>
+        <w:t>₂𝒇</w:t>
+      </w:r>
+      <w:r>
+        <w:t xml:space="preserve"> plus élevé </w:t>
+      </w:r>
+      <w:proofErr w:type="gramStart"/>
+      <w:r>
+        <w:t>que E</w:t>
+      </w:r>
+      <w:proofErr w:type="gramEnd"/>
+      <w:r>
+        <w:rPr>
+          <w:rFonts w:ascii="Cambria Math" w:hAnsi="Cambria Math" w:cs="Cambria Math"/>
+        </w:rPr>
+        <w:t>₁𝒇</w:t>
+      </w:r>
+      <w:r>
+        <w:t xml:space="preserve"> aux faibles angles. </w:t>
+      </w:r>
     </w:p>
     <w:p>
       <w:pPr>
-        <w:autoSpaceDE w:val="0"/>
-        <w:autoSpaceDN w:val="0"/>
-        <w:adjustRightInd w:val="0"/>
-        <w:spacing w:beforeLines="50" w:before="120" w:afterLines="50" w:after="120" w:line="360" w:lineRule="auto"/>
         <w:jc w:val="both"/>
-        <w:rPr>
-          <w:rFonts w:cs="Arial"/>
-          <w:b/>
-          <w:i/>
-        </w:rPr>
       </w:pPr>
+      <w:r>
+        <w:t>Le module G</w:t>
+      </w:r>
+      <w:r>
+        <w:rPr>
+          <w:rFonts w:ascii="Cambria Math" w:hAnsi="Cambria Math" w:cs="Cambria Math"/>
+        </w:rPr>
+        <w:t>₁₂𝒇</w:t>
+      </w:r>
+      <w:r>
+        <w:t xml:space="preserve"> augmente également jusqu’à 6700 </w:t>
+      </w:r>
+      <w:proofErr w:type="spellStart"/>
+      <w:r>
+        <w:t>MPa</w:t>
+      </w:r>
+      <w:proofErr w:type="spellEnd"/>
+      <w:r>
+        <w:t xml:space="preserve">, ce qui montre que la </w:t>
+      </w:r>
+      <w:r>
+        <w:rPr>
+          <w:rStyle w:val="lev"/>
+          <w:b w:val="0"/>
+        </w:rPr>
+        <w:t>capacité en flexion-cisaillement est renforcée</w:t>
+      </w:r>
+      <w:r>
+        <w:t xml:space="preserve"> autour de 45°, comme en membrane.</w:t>
+      </w:r>
     </w:p>
     <w:p>
       <w:pPr>
-        <w:autoSpaceDE w:val="0"/>
-        <w:autoSpaceDN w:val="0"/>
-        <w:adjustRightInd w:val="0"/>
-        <w:spacing w:beforeLines="50" w:before="120" w:afterLines="50" w:after="120" w:line="360" w:lineRule="auto"/>
         <w:jc w:val="both"/>
-        <w:rPr>
-          <w:rFonts w:cs="Arial"/>
-          <w:b/>
-          <w:i/>
-        </w:rPr>
       </w:pPr>
-    </w:p>
-    <w:p>
-      <w:pPr>
-        <w:autoSpaceDE w:val="0"/>
-        <w:autoSpaceDN w:val="0"/>
-        <w:adjustRightInd w:val="0"/>
-        <w:spacing w:beforeLines="50" w:before="120" w:afterLines="50" w:after="120" w:line="360" w:lineRule="auto"/>
-        <w:jc w:val="both"/>
-        <w:rPr>
-          <w:rFonts w:cs="Arial"/>
-          <w:b/>
-          <w:i/>
-        </w:rPr>
-      </w:pPr>
-    </w:p>
-    <w:p>
-      <w:pPr>
-        <w:autoSpaceDE w:val="0"/>
-        <w:autoSpaceDN w:val="0"/>
-        <w:adjustRightInd w:val="0"/>
-        <w:spacing w:beforeLines="50" w:before="120" w:afterLines="50" w:after="120" w:line="360" w:lineRule="auto"/>
-        <w:jc w:val="both"/>
-        <w:rPr>
-          <w:rFonts w:cs="Arial"/>
-          <w:b/>
-          <w:i/>
-        </w:rPr>
-      </w:pPr>
+      <w:r>
+        <w:t>Les coefficients ν</w:t>
+      </w:r>
+      <w:r>
+        <w:rPr>
+          <w:rFonts w:ascii="Cambria Math" w:hAnsi="Cambria Math" w:cs="Cambria Math"/>
+        </w:rPr>
+        <w:t>₁₂𝒇</w:t>
+      </w:r>
+      <w:r>
+        <w:t>, ν</w:t>
+      </w:r>
+      <w:r>
+        <w:rPr>
+          <w:rFonts w:ascii="Cambria Math" w:hAnsi="Cambria Math" w:cs="Cambria Math"/>
+        </w:rPr>
+        <w:t>₁₆𝒇</w:t>
+      </w:r>
+      <w:r>
+        <w:t>, ν</w:t>
+      </w:r>
+      <w:r>
+        <w:rPr>
+          <w:rFonts w:ascii="Cambria Math" w:hAnsi="Cambria Math" w:cs="Cambria Math"/>
+        </w:rPr>
+        <w:t>₂₆𝒇</w:t>
+      </w:r>
+      <w:r>
+        <w:t xml:space="preserve"> varient fortement avec l’angle, notamment ν</w:t>
+      </w:r>
+      <w:r>
+        <w:rPr>
+          <w:rFonts w:ascii="Cambria Math" w:hAnsi="Cambria Math" w:cs="Cambria Math"/>
+        </w:rPr>
+        <w:t>₂₆𝒇</w:t>
+      </w:r>
+      <w:r>
+        <w:t xml:space="preserve"> qui atteint 1.17 à 15°, révélant un </w:t>
+      </w:r>
+      <w:r>
+        <w:rPr>
+          <w:rStyle w:val="lev"/>
+          <w:b w:val="0"/>
+        </w:rPr>
+        <w:t>fort couplage flexion-torsion</w:t>
+      </w:r>
+      <w:r>
+        <w:t xml:space="preserve"> dans cette zone.</w:t>
+      </w:r>
     </w:p>
     <w:p>
       <w:pPr>
@@ -5962,7 +6727,33 @@
           <w:rFonts w:cs="Arial"/>
           <w:b/>
         </w:rPr>
-        <w:t> :</w:t>
+        <w:t xml:space="preserve"> </w:t>
+      </w:r>
+      <w:r>
+        <w:rPr>
+          <w:rFonts w:cs="Arial"/>
+          <w:b/>
+        </w:rPr>
+        <w:t>des c</w:t>
+      </w:r>
+      <w:r>
+        <w:rPr>
+          <w:b/>
+        </w:rPr>
+        <w:t>ontraintes moyennes admissibles en membrane</w:t>
+      </w:r>
+      <w:r>
+        <w:rPr>
+          <w:b/>
+        </w:rPr>
+        <w:t xml:space="preserve"> en fonction d’alpha </w:t>
+      </w:r>
+      <w:r>
+        <w:rPr>
+          <w:rFonts w:cs="Arial"/>
+          <w:b/>
+        </w:rPr>
+        <w:t>:</w:t>
       </w:r>
     </w:p>
     <w:p>
@@ -6011,16 +6802,620 @@
     </w:p>
     <w:p>
       <w:pPr>
-        <w:autoSpaceDE w:val="0"/>
-        <w:autoSpaceDN w:val="0"/>
-        <w:adjustRightInd w:val="0"/>
-        <w:spacing w:beforeLines="50" w:before="120" w:afterLines="50" w:after="120" w:line="360" w:lineRule="auto"/>
         <w:jc w:val="both"/>
+      </w:pPr>
+      <w:r>
+        <w:rPr>
+          <w:bCs/>
+        </w:rPr>
+        <w:t>Les contraintes en traction</w:t>
+      </w:r>
+      <w:r>
+        <w:rPr>
+          <w:b/>
+          <w:bCs/>
+        </w:rPr>
+        <w:t xml:space="preserve"> </w:t>
+      </w:r>
+      <w:r>
+        <w:rPr>
+          <w:bCs/>
+        </w:rPr>
+        <w:t>(σ</w:t>
+      </w:r>
+      <w:r>
+        <w:rPr>
+          <w:rFonts w:ascii="Cambria Math" w:hAnsi="Cambria Math" w:cs="Cambria Math"/>
+          <w:bCs/>
+        </w:rPr>
+        <w:t>ₘ</w:t>
+      </w:r>
+      <w:r>
+        <w:rPr>
+          <w:bCs/>
+        </w:rPr>
+        <w:t xml:space="preserve">1t et </w:t>
+      </w:r>
+      <w:r>
         <w:rPr>
           <w:rFonts w:cs="Arial"/>
+          <w:bCs/>
+        </w:rPr>
+        <w:t>σ</w:t>
+      </w:r>
+      <w:r>
+        <w:rPr>
+          <w:rFonts w:ascii="Cambria Math" w:hAnsi="Cambria Math" w:cs="Cambria Math"/>
+          <w:bCs/>
+        </w:rPr>
+        <w:t>ₘ</w:t>
+      </w:r>
+      <w:r>
+        <w:rPr>
+          <w:bCs/>
+        </w:rPr>
+        <w:t>2t)</w:t>
+      </w:r>
+      <w:r>
+        <w:t xml:space="preserve"> varient en fonction de l’angle α. On remarque une </w:t>
+      </w:r>
+      <w:r>
+        <w:rPr>
+          <w:bCs/>
+        </w:rPr>
+        <w:t>inversion progressive</w:t>
+      </w:r>
+      <w:r>
+        <w:t xml:space="preserve"> de leurs valeurs :</w:t>
+      </w:r>
+    </w:p>
+    <w:p>
+      <w:pPr>
+        <w:jc w:val="both"/>
+      </w:pPr>
+      <w:r>
+        <w:t>À α = 0°, σ</w:t>
+      </w:r>
+      <w:r>
+        <w:rPr>
+          <w:rFonts w:ascii="Cambria Math" w:hAnsi="Cambria Math" w:cs="Cambria Math"/>
+        </w:rPr>
+        <w:t>ₘ</w:t>
+      </w:r>
+      <w:r>
+        <w:t xml:space="preserve">1t est minimale (31 </w:t>
+      </w:r>
+      <w:proofErr w:type="spellStart"/>
+      <w:r>
+        <w:t>MPa</w:t>
+      </w:r>
+      <w:proofErr w:type="spellEnd"/>
+      <w:r>
+        <w:t xml:space="preserve">), tandis que </w:t>
+      </w:r>
+      <w:r>
+        <w:rPr>
+          <w:rFonts w:cs="Arial"/>
+        </w:rPr>
+        <w:t>σ</w:t>
+      </w:r>
+      <w:r>
+        <w:rPr>
+          <w:rFonts w:ascii="Cambria Math" w:hAnsi="Cambria Math" w:cs="Cambria Math"/>
+        </w:rPr>
+        <w:t>ₘ</w:t>
+      </w:r>
+      <w:r>
+        <w:t xml:space="preserve">2t est maximale (77 </w:t>
+      </w:r>
+      <w:proofErr w:type="spellStart"/>
+      <w:r>
+        <w:t>MPa</w:t>
+      </w:r>
+      <w:proofErr w:type="spellEnd"/>
+      <w:r>
+        <w:t>).</w:t>
+      </w:r>
+    </w:p>
+    <w:p>
+      <w:pPr>
+        <w:jc w:val="both"/>
+      </w:pPr>
+      <w:r>
+        <w:t>À α = 45°, c’est l’inverse : σ</w:t>
+      </w:r>
+      <w:r>
+        <w:rPr>
+          <w:rFonts w:ascii="Cambria Math" w:hAnsi="Cambria Math" w:cs="Cambria Math"/>
+        </w:rPr>
+        <w:t>ₘ</w:t>
+      </w:r>
+      <w:r>
+        <w:t xml:space="preserve">1t augmente </w:t>
+      </w:r>
+      <w:r>
+        <w:rPr>
+          <w:rFonts w:cs="Arial"/>
+        </w:rPr>
+        <w:t>à</w:t>
+      </w:r>
+      <w:r>
+        <w:t xml:space="preserve"> 77 </w:t>
+      </w:r>
+      <w:proofErr w:type="spellStart"/>
+      <w:r>
+        <w:t>MPa</w:t>
+      </w:r>
+      <w:proofErr w:type="spellEnd"/>
+      <w:r>
+        <w:t>, et σ</w:t>
+      </w:r>
+      <w:r>
+        <w:rPr>
+          <w:rFonts w:ascii="Cambria Math" w:hAnsi="Cambria Math" w:cs="Cambria Math"/>
+        </w:rPr>
+        <w:t>ₘ</w:t>
+      </w:r>
+      <w:r>
+        <w:t xml:space="preserve">2t chute </w:t>
+      </w:r>
+      <w:r>
+        <w:rPr>
+          <w:rFonts w:cs="Arial"/>
+        </w:rPr>
+        <w:t>à</w:t>
+      </w:r>
+      <w:r>
+        <w:t xml:space="preserve"> 31 </w:t>
+      </w:r>
+      <w:proofErr w:type="spellStart"/>
+      <w:r>
+        <w:t>MPa</w:t>
+      </w:r>
+      <w:proofErr w:type="spellEnd"/>
+      <w:r>
+        <w:t>.</w:t>
+      </w:r>
+    </w:p>
+    <w:p>
+      <w:pPr>
+        <w:jc w:val="both"/>
+      </w:pPr>
+      <w:r>
+        <w:t xml:space="preserve">Cette inversion démontre que </w:t>
+      </w:r>
+      <w:r>
+        <w:rPr>
+          <w:bCs/>
+        </w:rPr>
+        <w:t>le comportement du stratifié reste directionnel</w:t>
+      </w:r>
+      <w:r>
+        <w:t xml:space="preserve">, bien que le tissu soit équilibré. Cela est dû à la façon dont les couches sont empilées : même si le matériau est isotrope à l’échelle de la monocouche, </w:t>
+      </w:r>
+      <w:r>
+        <w:t>l’</w:t>
+      </w:r>
+      <w:r>
+        <w:rPr>
+          <w:bCs/>
+        </w:rPr>
+        <w:t>orientation des</w:t>
+      </w:r>
+      <w:r>
+        <w:rPr>
           <w:b/>
-        </w:rPr>
+          <w:bCs/>
+        </w:rPr>
+        <w:t xml:space="preserve"> </w:t>
+      </w:r>
+      <w:r>
+        <w:rPr>
+          <w:bCs/>
+        </w:rPr>
+        <w:t>couches dans le stratifié global</w:t>
+      </w:r>
+      <w:r>
+        <w:t xml:space="preserve"> crée une </w:t>
+      </w:r>
+      <w:r>
+        <w:rPr>
+          <w:bCs/>
+        </w:rPr>
+        <w:t>orientation mécanique préférentielle</w:t>
+      </w:r>
+      <w:r>
+        <w:t>.</w:t>
+      </w:r>
+    </w:p>
+    <w:p>
+      <w:pPr>
+        <w:jc w:val="both"/>
       </w:pPr>
+      <w:r>
+        <w:rPr>
+          <w:bCs/>
+        </w:rPr>
+        <w:t>En compression (σ</w:t>
+      </w:r>
+      <w:r>
+        <w:rPr>
+          <w:rFonts w:ascii="Cambria Math" w:hAnsi="Cambria Math" w:cs="Cambria Math"/>
+          <w:bCs/>
+        </w:rPr>
+        <w:t>ₘ</w:t>
+      </w:r>
+      <w:r>
+        <w:rPr>
+          <w:bCs/>
+        </w:rPr>
+        <w:t xml:space="preserve">1c et </w:t>
+      </w:r>
+      <w:r>
+        <w:rPr>
+          <w:rFonts w:cs="Arial"/>
+          <w:bCs/>
+        </w:rPr>
+        <w:t>σ</w:t>
+      </w:r>
+      <w:r>
+        <w:rPr>
+          <w:rFonts w:ascii="Cambria Math" w:hAnsi="Cambria Math" w:cs="Cambria Math"/>
+          <w:bCs/>
+        </w:rPr>
+        <w:t>ₘ</w:t>
+      </w:r>
+      <w:r>
+        <w:rPr>
+          <w:bCs/>
+        </w:rPr>
+        <w:t>2c)</w:t>
+      </w:r>
+      <w:r>
+        <w:t>,</w:t>
+      </w:r>
+      <w:r>
+        <w:t xml:space="preserve"> on observe le même phénomène d’inversion. Les contraintes passent de –110 </w:t>
+      </w:r>
+      <w:proofErr w:type="spellStart"/>
+      <w:r>
+        <w:t>MPa</w:t>
+      </w:r>
+      <w:proofErr w:type="spellEnd"/>
+      <w:r>
+        <w:t xml:space="preserve"> à –150 </w:t>
+      </w:r>
+      <w:proofErr w:type="spellStart"/>
+      <w:r>
+        <w:t>MPa</w:t>
+      </w:r>
+      <w:proofErr w:type="spellEnd"/>
+      <w:r>
+        <w:t xml:space="preserve"> selon l’axe, toujours avec une variation en fonction de l’orientation. Ce phénomène confirme que le stratifié présente </w:t>
+      </w:r>
+      <w:r>
+        <w:t xml:space="preserve">une </w:t>
+      </w:r>
+      <w:r>
+        <w:rPr>
+          <w:bCs/>
+        </w:rPr>
+        <w:t>pseudo-anisotropie effective</w:t>
+      </w:r>
+      <w:r>
+        <w:t>.</w:t>
+      </w:r>
+    </w:p>
+    <w:p>
+      <w:pPr>
+        <w:jc w:val="both"/>
+      </w:pPr>
+      <w:r>
+        <w:t xml:space="preserve">Le </w:t>
+      </w:r>
+      <w:r>
+        <w:rPr>
+          <w:bCs/>
+        </w:rPr>
+        <w:t>comportement en cisaillement (σ</w:t>
+      </w:r>
+      <w:r>
+        <w:rPr>
+          <w:rFonts w:ascii="Cambria Math" w:hAnsi="Cambria Math" w:cs="Cambria Math"/>
+          <w:bCs/>
+        </w:rPr>
+        <w:t>ₘ</w:t>
+      </w:r>
+      <w:r>
+        <w:rPr>
+          <w:bCs/>
+        </w:rPr>
+        <w:t>6</w:t>
+      </w:r>
+      <w:r>
+        <w:rPr>
+          <w:rFonts w:ascii="Cambria Math" w:hAnsi="Cambria Math" w:cs="Cambria Math"/>
+          <w:bCs/>
+        </w:rPr>
+        <w:t>⁺</w:t>
+      </w:r>
+      <w:r>
+        <w:rPr>
+          <w:bCs/>
+        </w:rPr>
+        <w:t xml:space="preserve"> et </w:t>
+      </w:r>
+      <w:r>
+        <w:rPr>
+          <w:rFonts w:cs="Arial"/>
+          <w:bCs/>
+        </w:rPr>
+        <w:t>σ</w:t>
+      </w:r>
+      <w:r>
+        <w:rPr>
+          <w:rFonts w:ascii="Cambria Math" w:hAnsi="Cambria Math" w:cs="Cambria Math"/>
+          <w:bCs/>
+        </w:rPr>
+        <w:t>ₘ</w:t>
+      </w:r>
+      <w:r>
+        <w:rPr>
+          <w:bCs/>
+        </w:rPr>
+        <w:t>6</w:t>
+      </w:r>
+      <w:r>
+        <w:rPr>
+          <w:rFonts w:ascii="Cambria Math" w:hAnsi="Cambria Math" w:cs="Cambria Math"/>
+          <w:bCs/>
+        </w:rPr>
+        <w:t>⁻</w:t>
+      </w:r>
+      <w:r>
+        <w:rPr>
+          <w:bCs/>
+        </w:rPr>
+        <w:t>)</w:t>
+      </w:r>
+      <w:r>
+        <w:t xml:space="preserve"> est très particulier :</w:t>
+      </w:r>
+    </w:p>
+    <w:p>
+      <w:pPr>
+        <w:jc w:val="both"/>
+      </w:pPr>
+      <w:proofErr w:type="gramStart"/>
+      <w:r>
+        <w:rPr>
+          <w:bCs/>
+        </w:rPr>
+        <w:t>σ</w:t>
+      </w:r>
+      <w:r>
+        <w:rPr>
+          <w:rFonts w:ascii="Cambria Math" w:hAnsi="Cambria Math" w:cs="Cambria Math"/>
+          <w:bCs/>
+        </w:rPr>
+        <w:t>ₘ</w:t>
+      </w:r>
+      <w:r>
+        <w:rPr>
+          <w:bCs/>
+        </w:rPr>
+        <w:t>6</w:t>
+      </w:r>
+      <w:proofErr w:type="gramEnd"/>
+      <w:r>
+        <w:rPr>
+          <w:rFonts w:ascii="Cambria Math" w:hAnsi="Cambria Math" w:cs="Cambria Math"/>
+          <w:bCs/>
+        </w:rPr>
+        <w:t>⁺</w:t>
+      </w:r>
+      <w:r>
+        <w:rPr>
+          <w:bCs/>
+        </w:rPr>
+        <w:t xml:space="preserve"> est tr</w:t>
+      </w:r>
+      <w:r>
+        <w:rPr>
+          <w:rFonts w:cs="Arial"/>
+          <w:bCs/>
+        </w:rPr>
+        <w:t>è</w:t>
+      </w:r>
+      <w:r>
+        <w:rPr>
+          <w:bCs/>
+        </w:rPr>
+        <w:t xml:space="preserve">s </w:t>
+      </w:r>
+      <w:r>
+        <w:rPr>
+          <w:rFonts w:cs="Arial"/>
+          <w:bCs/>
+        </w:rPr>
+        <w:t>é</w:t>
+      </w:r>
+      <w:r>
+        <w:rPr>
+          <w:bCs/>
+        </w:rPr>
+        <w:t>lev</w:t>
+      </w:r>
+      <w:r>
+        <w:rPr>
+          <w:rFonts w:cs="Arial"/>
+          <w:bCs/>
+        </w:rPr>
+        <w:t>é</w:t>
+      </w:r>
+      <w:r>
+        <w:t xml:space="preserve">, atteignant </w:t>
+      </w:r>
+      <w:r>
+        <w:rPr>
+          <w:bCs/>
+        </w:rPr>
+        <w:t xml:space="preserve">102 </w:t>
+      </w:r>
+      <w:proofErr w:type="spellStart"/>
+      <w:r>
+        <w:rPr>
+          <w:bCs/>
+        </w:rPr>
+        <w:t>MPa</w:t>
+      </w:r>
+      <w:proofErr w:type="spellEnd"/>
+      <w:r>
+        <w:t xml:space="preserve"> entre 15° et 30°, ce qui dépasse largement les valeurs observées dans le stratifié unidirectionnel.</w:t>
+      </w:r>
+    </w:p>
+    <w:p>
+      <w:pPr>
+        <w:jc w:val="both"/>
+      </w:pPr>
+      <w:proofErr w:type="gramStart"/>
+      <w:r>
+        <w:rPr>
+          <w:bCs/>
+        </w:rPr>
+        <w:t>σ</w:t>
+      </w:r>
+      <w:r>
+        <w:rPr>
+          <w:rFonts w:ascii="Cambria Math" w:hAnsi="Cambria Math" w:cs="Cambria Math"/>
+          <w:bCs/>
+        </w:rPr>
+        <w:t>ₘ</w:t>
+      </w:r>
+      <w:r>
+        <w:rPr>
+          <w:bCs/>
+        </w:rPr>
+        <w:t>6</w:t>
+      </w:r>
+      <w:proofErr w:type="gramEnd"/>
+      <w:r>
+        <w:rPr>
+          <w:rFonts w:ascii="Cambria Math" w:hAnsi="Cambria Math" w:cs="Cambria Math"/>
+          <w:bCs/>
+        </w:rPr>
+        <w:t>⁻</w:t>
+      </w:r>
+      <w:r>
+        <w:rPr>
+          <w:bCs/>
+        </w:rPr>
+        <w:t xml:space="preserve"> est bien plus faible</w:t>
+      </w:r>
+      <w:r>
+        <w:t xml:space="preserve"> (autour de –25 à –29 </w:t>
+      </w:r>
+      <w:proofErr w:type="spellStart"/>
+      <w:r>
+        <w:t>MPa</w:t>
+      </w:r>
+      <w:proofErr w:type="spellEnd"/>
+      <w:r>
+        <w:t xml:space="preserve">), ce qui montre une </w:t>
+      </w:r>
+      <w:r>
+        <w:rPr>
+          <w:bCs/>
+        </w:rPr>
+        <w:t>forte dissymétrie en cisaillement</w:t>
+      </w:r>
+      <w:r>
+        <w:t>, probablement liée à des effets non-linéaires de la matrice ou au comportement asservi du tissu.</w:t>
+      </w:r>
+    </w:p>
+    <w:p>
+      <w:pPr>
+        <w:jc w:val="both"/>
+      </w:pPr>
+      <w:r>
+        <w:t xml:space="preserve">Enfin, les contraintes </w:t>
+      </w:r>
+      <w:proofErr w:type="spellStart"/>
+      <w:r>
+        <w:t>biaxiales</w:t>
+      </w:r>
+      <w:proofErr w:type="spellEnd"/>
+      <w:r>
+        <w:t xml:space="preserve"> (</w:t>
+      </w:r>
+      <w:proofErr w:type="spellStart"/>
+      <w:r>
+        <w:t>σb</w:t>
+      </w:r>
+      <w:proofErr w:type="spellEnd"/>
+      <w:r>
+        <w:rPr>
+          <w:rFonts w:ascii="Cambria Math" w:hAnsi="Cambria Math" w:cs="Cambria Math"/>
+        </w:rPr>
+        <w:t>⁺</w:t>
+      </w:r>
+      <w:r>
+        <w:t xml:space="preserve"> = 40.65 </w:t>
+      </w:r>
+      <w:proofErr w:type="spellStart"/>
+      <w:r>
+        <w:t>MPa</w:t>
+      </w:r>
+      <w:proofErr w:type="spellEnd"/>
+      <w:r>
+        <w:t xml:space="preserve">, </w:t>
+      </w:r>
+      <w:proofErr w:type="spellStart"/>
+      <w:r>
+        <w:rPr>
+          <w:rFonts w:cs="Arial"/>
+        </w:rPr>
+        <w:t>σ</w:t>
+      </w:r>
+      <w:r>
+        <w:t>b</w:t>
+      </w:r>
+      <w:proofErr w:type="spellEnd"/>
+      <w:r>
+        <w:rPr>
+          <w:rFonts w:ascii="Cambria Math" w:hAnsi="Cambria Math" w:cs="Cambria Math"/>
+        </w:rPr>
+        <w:t>⁻</w:t>
+      </w:r>
+      <w:r>
+        <w:t xml:space="preserve"> = </w:t>
+      </w:r>
+      <w:r>
+        <w:rPr>
+          <w:rFonts w:cs="Arial"/>
+        </w:rPr>
+        <w:t>–</w:t>
+      </w:r>
+      <w:r>
+        <w:t xml:space="preserve">137.75 </w:t>
+      </w:r>
+      <w:proofErr w:type="spellStart"/>
+      <w:r>
+        <w:t>MPa</w:t>
+      </w:r>
+      <w:proofErr w:type="spellEnd"/>
+      <w:r>
+        <w:t xml:space="preserve">) sont </w:t>
+      </w:r>
+      <w:r>
+        <w:rPr>
+          <w:bCs/>
+        </w:rPr>
+        <w:t>constantes</w:t>
+      </w:r>
+      <w:r>
+        <w:t>, ce qui est logique puisqu'elles sont évaluées selon un critère limite indépendant de l’orientation.</w:t>
+      </w:r>
     </w:p>
     <w:p>
       <w:pPr>
@@ -7932,20 +9327,31 @@
         <w:lastRenderedPageBreak/>
         <w:t>Commentaires</w:t>
       </w:r>
-    </w:p>
-    <w:p>
-      <w:pPr>
-        <w:autoSpaceDE w:val="0"/>
-        <w:autoSpaceDN w:val="0"/>
-        <w:adjustRightInd w:val="0"/>
-        <w:spacing w:beforeLines="50" w:before="120" w:afterLines="50" w:after="120" w:line="360" w:lineRule="auto"/>
-        <w:jc w:val="both"/>
+      <w:r>
         <w:rPr>
           <w:rFonts w:cs="Arial"/>
           <w:b/>
-          <w:i/>
-        </w:rPr>
-      </w:pPr>
+        </w:rPr>
+        <w:t xml:space="preserve"> des </w:t>
+      </w:r>
+      <w:r>
+        <w:rPr>
+          <w:b/>
+        </w:rPr>
+        <w:t>c</w:t>
+      </w:r>
+      <w:r>
+        <w:rPr>
+          <w:b/>
+        </w:rPr>
+        <w:t>onstantes pratiques apparentes</w:t>
+      </w:r>
+      <w:r>
+        <w:rPr>
+          <w:b/>
+        </w:rPr>
+        <w:t xml:space="preserve"> en fonction d’alpha</w:t>
+      </w:r>
     </w:p>
     <w:p>
       <w:pPr>
@@ -8046,6 +9452,109 @@
       </w:pPr>
     </w:p>
     <w:p>
+      <w:r>
+        <w:t>Contrairement au stratifié unidirectionnel, les constantes E</w:t>
+      </w:r>
+      <w:r>
+        <w:rPr>
+          <w:rFonts w:ascii="Cambria Math" w:hAnsi="Cambria Math" w:cs="Cambria Math"/>
+        </w:rPr>
+        <w:t>₁ₘ</w:t>
+      </w:r>
+      <w:r>
+        <w:t>, E</w:t>
+      </w:r>
+      <w:r>
+        <w:rPr>
+          <w:rFonts w:ascii="Cambria Math" w:hAnsi="Cambria Math" w:cs="Cambria Math"/>
+        </w:rPr>
+        <w:t>₂ₘ</w:t>
+      </w:r>
+      <w:r>
+        <w:t xml:space="preserve"> et G</w:t>
+      </w:r>
+      <w:r>
+        <w:rPr>
+          <w:rFonts w:ascii="Cambria Math" w:hAnsi="Cambria Math" w:cs="Cambria Math"/>
+        </w:rPr>
+        <w:t>₁₂ₘ</w:t>
+      </w:r>
+      <w:r>
+        <w:t xml:space="preserve"> sont </w:t>
+      </w:r>
+      <w:r>
+        <w:rPr>
+          <w:bCs/>
+        </w:rPr>
+        <w:t>invariables avec l’angle α</w:t>
+      </w:r>
+      <w:r>
+        <w:t xml:space="preserve">, preuve d’un </w:t>
+      </w:r>
+      <w:r>
+        <w:rPr>
+          <w:bCs/>
+        </w:rPr>
+        <w:t>comportement quasi-isotrope dans le plan</w:t>
+      </w:r>
+      <w:r>
+        <w:t>. Cela confirme que le tissu équilibré distribue la rigidité uniformément dans toutes les directions principales.</w:t>
+      </w:r>
+    </w:p>
+    <w:p>
+      <w:r>
+        <w:t>De même, les coefficients de Poisson ν</w:t>
+      </w:r>
+      <w:r>
+        <w:rPr>
+          <w:rFonts w:ascii="Cambria Math" w:hAnsi="Cambria Math" w:cs="Cambria Math"/>
+        </w:rPr>
+        <w:t>₁₂ₘ</w:t>
+      </w:r>
+      <w:r>
+        <w:t xml:space="preserve">, </w:t>
+      </w:r>
+      <w:r>
+        <w:rPr>
+          <w:rFonts w:cs="Arial"/>
+        </w:rPr>
+        <w:t>ν</w:t>
+      </w:r>
+      <w:r>
+        <w:rPr>
+          <w:rFonts w:ascii="Cambria Math" w:hAnsi="Cambria Math" w:cs="Cambria Math"/>
+        </w:rPr>
+        <w:t>₁₆ₘ</w:t>
+      </w:r>
+      <w:r>
+        <w:t xml:space="preserve"> et </w:t>
+      </w:r>
+      <w:r>
+        <w:rPr>
+          <w:rFonts w:cs="Arial"/>
+        </w:rPr>
+        <w:t>ν</w:t>
+      </w:r>
+      <w:r>
+        <w:rPr>
+          <w:rFonts w:ascii="Cambria Math" w:hAnsi="Cambria Math" w:cs="Cambria Math"/>
+        </w:rPr>
+        <w:t>₂₆ₘ</w:t>
+      </w:r>
+      <w:r>
+        <w:t xml:space="preserve"> restent constants (ou nuls), ce qui indique </w:t>
+      </w:r>
+      <w:r>
+        <w:rPr>
+          <w:bCs/>
+        </w:rPr>
+        <w:t>l’absence de couplage membrane-torsion</w:t>
+      </w:r>
+      <w:r>
+        <w:t>.</w:t>
+      </w:r>
+    </w:p>
+    <w:p>
       <w:pPr>
         <w:autoSpaceDE w:val="0"/>
         <w:autoSpaceDN w:val="0"/>
@@ -8066,76 +9575,24 @@
         <w:jc w:val="both"/>
         <w:rPr>
           <w:rFonts w:cs="Arial"/>
-        </w:rPr>
-      </w:pPr>
-    </w:p>
-    <w:p>
-      <w:pPr>
-        <w:autoSpaceDE w:val="0"/>
-        <w:autoSpaceDN w:val="0"/>
-        <w:adjustRightInd w:val="0"/>
-        <w:spacing w:beforeLines="50" w:before="120" w:afterLines="50" w:after="120" w:line="360" w:lineRule="auto"/>
-        <w:jc w:val="both"/>
-        <w:rPr>
-          <w:rFonts w:cs="Arial"/>
-        </w:rPr>
-      </w:pPr>
-    </w:p>
-    <w:p>
-      <w:pPr>
-        <w:autoSpaceDE w:val="0"/>
-        <w:autoSpaceDN w:val="0"/>
-        <w:adjustRightInd w:val="0"/>
-        <w:spacing w:beforeLines="50" w:before="120" w:afterLines="50" w:after="120" w:line="360" w:lineRule="auto"/>
-        <w:jc w:val="both"/>
-        <w:rPr>
-          <w:rFonts w:cs="Arial"/>
           <w:b/>
           <w:i/>
         </w:rPr>
       </w:pPr>
       <w:r>
         <w:rPr>
-          <w:rFonts w:cs="Arial"/>
-          <w:b/>
-          <w:i/>
-        </w:rPr>
-        <w:t xml:space="preserve">Rigidité en </w:t>
-      </w:r>
-      <w:r>
-        <w:rPr>
-          <w:rFonts w:cs="Arial"/>
-          <w:b/>
-          <w:i/>
-        </w:rPr>
-        <w:t>flexion</w:t>
-      </w:r>
-      <w:r>
-        <w:rPr>
-          <w:rFonts w:cs="Arial"/>
-          <w:b/>
-          <w:i/>
-        </w:rPr>
-        <w:t> :</w:t>
-      </w:r>
-    </w:p>
-    <w:p>
-      <w:bookmarkStart w:id="11" w:name="_Toc149798720"/>
-      <w:bookmarkEnd w:id="11"/>
-      <w:r>
-        <w:rPr>
           <w:noProof/>
         </w:rPr>
         <w:drawing>
-          <wp:anchor distT="0" distB="0" distL="114300" distR="114300" simplePos="0" relativeHeight="251666432" behindDoc="0" locked="0" layoutInCell="1" allowOverlap="1" wp14:anchorId="4C4D0A96" wp14:editId="429BF9DA">
+          <wp:anchor distT="0" distB="0" distL="114300" distR="114300" simplePos="0" relativeHeight="251666432" behindDoc="0" locked="0" layoutInCell="1" allowOverlap="1" wp14:anchorId="0E54CA33" wp14:editId="65DDC384">
             <wp:simplePos x="0" y="0"/>
             <wp:positionH relativeFrom="column">
               <wp:posOffset>3453130</wp:posOffset>
             </wp:positionH>
             <wp:positionV relativeFrom="paragraph">
-              <wp:posOffset>257175</wp:posOffset>
+              <wp:posOffset>183515</wp:posOffset>
             </wp:positionV>
-            <wp:extent cx="3133725" cy="2562225"/>
+            <wp:extent cx="3133725" cy="2409825"/>
             <wp:effectExtent l="0" t="0" r="9525" b="9525"/>
             <wp:wrapTopAndBottom/>
             <wp:docPr id="10" name="Graphique 10"/>
@@ -8159,13 +9616,13 @@
           <w:noProof/>
         </w:rPr>
         <w:drawing>
-          <wp:anchor distT="0" distB="0" distL="114300" distR="114300" simplePos="0" relativeHeight="251665408" behindDoc="0" locked="0" layoutInCell="1" allowOverlap="1" wp14:anchorId="5F3F7413" wp14:editId="2054DE29">
+          <wp:anchor distT="0" distB="0" distL="114300" distR="114300" simplePos="0" relativeHeight="251665408" behindDoc="0" locked="0" layoutInCell="1" allowOverlap="1" wp14:anchorId="274647D9" wp14:editId="4E3F248A">
             <wp:simplePos x="0" y="0"/>
             <wp:positionH relativeFrom="column">
-              <wp:posOffset>-547370</wp:posOffset>
+              <wp:posOffset>-566420</wp:posOffset>
             </wp:positionH>
             <wp:positionV relativeFrom="paragraph">
-              <wp:posOffset>257175</wp:posOffset>
+              <wp:posOffset>281940</wp:posOffset>
             </wp:positionV>
             <wp:extent cx="3886200" cy="2466975"/>
             <wp:effectExtent l="0" t="0" r="0" b="9525"/>
@@ -8180,15 +9637,153 @@
           </wp:anchor>
         </w:drawing>
       </w:r>
+      <w:r>
+        <w:rPr>
+          <w:rFonts w:cs="Arial"/>
+          <w:b/>
+          <w:i/>
+        </w:rPr>
+        <w:t xml:space="preserve">Rigidité en </w:t>
+      </w:r>
+      <w:r>
+        <w:rPr>
+          <w:rFonts w:cs="Arial"/>
+          <w:b/>
+          <w:i/>
+        </w:rPr>
+        <w:t>flexion</w:t>
+      </w:r>
+      <w:r>
+        <w:rPr>
+          <w:rFonts w:cs="Arial"/>
+          <w:b/>
+          <w:i/>
+        </w:rPr>
+        <w:t> :</w:t>
+      </w:r>
     </w:p>
-    <w:p/>
-    <w:p/>
-    <w:p/>
     <w:p>
+      <w:bookmarkStart w:id="11" w:name="_Toc149798720"/>
+      <w:bookmarkEnd w:id="11"/>
+    </w:p>
+    <w:p>
+      <w:r>
+        <w:t xml:space="preserve">En flexion, le comportement devient </w:t>
+      </w:r>
+      <w:r>
+        <w:rPr>
+          <w:bCs/>
+        </w:rPr>
+        <w:t>nettement plus directionnel</w:t>
+      </w:r>
+      <w:r>
+        <w:t>. Les modules E</w:t>
+      </w:r>
+      <w:r>
+        <w:rPr>
+          <w:rFonts w:ascii="Cambria Math" w:hAnsi="Cambria Math" w:cs="Cambria Math"/>
+        </w:rPr>
+        <w:t>₁𝒇</w:t>
+      </w:r>
+      <w:r>
+        <w:t xml:space="preserve"> et E</w:t>
+      </w:r>
+      <w:r>
+        <w:rPr>
+          <w:rFonts w:ascii="Cambria Math" w:hAnsi="Cambria Math" w:cs="Cambria Math"/>
+        </w:rPr>
+        <w:t>₂𝒇</w:t>
+      </w:r>
+      <w:r>
+        <w:t xml:space="preserve"> augmentent fortement avec l’angle α, passant de 9600 </w:t>
+      </w:r>
+      <w:proofErr w:type="spellStart"/>
+      <w:r>
+        <w:t>MPa</w:t>
+      </w:r>
+      <w:proofErr w:type="spellEnd"/>
+      <w:r>
+        <w:t xml:space="preserve"> à plus de 17 800 </w:t>
+      </w:r>
+      <w:proofErr w:type="spellStart"/>
+      <w:r>
+        <w:t>MPa</w:t>
+      </w:r>
+      <w:proofErr w:type="spellEnd"/>
+      <w:r>
+        <w:t>. À l’inverse, G</w:t>
+      </w:r>
+      <w:r>
+        <w:rPr>
+          <w:rFonts w:ascii="Cambria Math" w:hAnsi="Cambria Math" w:cs="Cambria Math"/>
+        </w:rPr>
+        <w:t>₁₂𝒇</w:t>
+      </w:r>
+      <w:r>
+        <w:t xml:space="preserve"> diminue, ce qui montre un </w:t>
+      </w:r>
+      <w:r>
+        <w:rPr>
+          <w:bCs/>
+        </w:rPr>
+        <w:t>transfert progressif de la rigidité vers les directions normales</w:t>
+      </w:r>
+      <w:r>
+        <w:t>, au détriment du cisaillement.</w:t>
+      </w:r>
+    </w:p>
+    <w:p>
+      <w:r>
+        <w:t>Les coefficients ν</w:t>
+      </w:r>
+      <w:r>
+        <w:rPr>
+          <w:rFonts w:ascii="Cambria Math" w:hAnsi="Cambria Math" w:cs="Cambria Math"/>
+        </w:rPr>
+        <w:t>₁₂𝒇</w:t>
+      </w:r>
+      <w:r>
+        <w:t>, ν</w:t>
+      </w:r>
+      <w:r>
+        <w:rPr>
+          <w:rFonts w:ascii="Cambria Math" w:hAnsi="Cambria Math" w:cs="Cambria Math"/>
+        </w:rPr>
+        <w:t>₁₆𝒇</w:t>
+      </w:r>
+      <w:r>
+        <w:t xml:space="preserve"> et ν</w:t>
+      </w:r>
+      <w:r>
+        <w:rPr>
+          <w:rFonts w:ascii="Cambria Math" w:hAnsi="Cambria Math" w:cs="Cambria Math"/>
+        </w:rPr>
+        <w:t>₂₆𝒇</w:t>
+      </w:r>
+      <w:r>
+        <w:t xml:space="preserve"> montrent des </w:t>
+      </w:r>
+      <w:r>
+        <w:rPr>
+          <w:bCs/>
+        </w:rPr>
+        <w:t>valeurs extrêmes à 30°</w:t>
+      </w:r>
+      <w:r>
+        <w:t xml:space="preserve">, marquant un fort </w:t>
+      </w:r>
+      <w:r>
+        <w:rPr>
+          <w:bCs/>
+        </w:rPr>
+        <w:t>couplage flexion-torsion transversal</w:t>
+      </w:r>
+      <w:r>
+        <w:t>.</w:t>
+      </w:r>
       <w:bookmarkStart w:id="12" w:name="_GoBack"/>
       <w:bookmarkEnd w:id="12"/>
     </w:p>
-    <w:p/>
     <w:sectPr>
       <w:headerReference w:type="default" r:id="rId17"/>
       <w:pgSz w:w="11906" w:h="16838"/>
@@ -8426,6 +10021,118 @@
     </w:lvl>
   </w:abstractNum>
   <w:abstractNum w:abstractNumId="1">
+    <w:nsid w:val="097C03FE"/>
+    <w:multiLevelType w:val="hybridMultilevel"/>
+    <w:tmpl w:val="5606922A"/>
+    <w:lvl w:ilvl="0" w:tplc="040C0001">
+      <w:numFmt w:val="bullet"/>
+      <w:lvlText w:val=""/>
+      <w:lvlJc w:val="left"/>
+      <w:pPr>
+        <w:ind w:left="720" w:hanging="360"/>
+      </w:pPr>
+      <w:rPr>
+        <w:rFonts w:ascii="Symbol" w:eastAsia="Times New Roman" w:hAnsi="Symbol" w:cs="Times New Roman" w:hint="default"/>
+      </w:rPr>
+    </w:lvl>
+    <w:lvl w:ilvl="1" w:tplc="040C0003" w:tentative="1">
+      <w:start w:val="1"/>
+      <w:numFmt w:val="bullet"/>
+      <w:lvlText w:val="o"/>
+      <w:lvlJc w:val="left"/>
+      <w:pPr>
+        <w:ind w:left="1440" w:hanging="360"/>
+      </w:pPr>
+      <w:rPr>
+        <w:rFonts w:ascii="Courier New" w:hAnsi="Courier New" w:cs="Courier New" w:hint="default"/>
+      </w:rPr>
+    </w:lvl>
+    <w:lvl w:ilvl="2" w:tplc="040C0005" w:tentative="1">
+      <w:start w:val="1"/>
+      <w:numFmt w:val="bullet"/>
+      <w:lvlText w:val=""/>
+      <w:lvlJc w:val="left"/>
+      <w:pPr>
+        <w:ind w:left="2160" w:hanging="360"/>
+      </w:pPr>
+      <w:rPr>
+        <w:rFonts w:ascii="Wingdings" w:hAnsi="Wingdings" w:hint="default"/>
+      </w:rPr>
+    </w:lvl>
+    <w:lvl w:ilvl="3" w:tplc="040C0001" w:tentative="1">
+      <w:start w:val="1"/>
+      <w:numFmt w:val="bullet"/>
+      <w:lvlText w:val=""/>
+      <w:lvlJc w:val="left"/>
+      <w:pPr>
+        <w:ind w:left="2880" w:hanging="360"/>
+      </w:pPr>
+      <w:rPr>
+        <w:rFonts w:ascii="Symbol" w:hAnsi="Symbol" w:hint="default"/>
+      </w:rPr>
+    </w:lvl>
+    <w:lvl w:ilvl="4" w:tplc="040C0003" w:tentative="1">
+      <w:start w:val="1"/>
+      <w:numFmt w:val="bullet"/>
+      <w:lvlText w:val="o"/>
+      <w:lvlJc w:val="left"/>
+      <w:pPr>
+        <w:ind w:left="3600" w:hanging="360"/>
+      </w:pPr>
+      <w:rPr>
+        <w:rFonts w:ascii="Courier New" w:hAnsi="Courier New" w:cs="Courier New" w:hint="default"/>
+      </w:rPr>
+    </w:lvl>
+    <w:lvl w:ilvl="5" w:tplc="040C0005" w:tentative="1">
+      <w:start w:val="1"/>
+      <w:numFmt w:val="bullet"/>
+      <w:lvlText w:val=""/>
+      <w:lvlJc w:val="left"/>
+      <w:pPr>
+        <w:ind w:left="4320" w:hanging="360"/>
+      </w:pPr>
+      <w:rPr>
+        <w:rFonts w:ascii="Wingdings" w:hAnsi="Wingdings" w:hint="default"/>
+      </w:rPr>
+    </w:lvl>
+    <w:lvl w:ilvl="6" w:tplc="040C0001" w:tentative="1">
+      <w:start w:val="1"/>
+      <w:numFmt w:val="bullet"/>
+      <w:lvlText w:val=""/>
+      <w:lvlJc w:val="left"/>
+      <w:pPr>
+        <w:ind w:left="5040" w:hanging="360"/>
+      </w:pPr>
+      <w:rPr>
+        <w:rFonts w:ascii="Symbol" w:hAnsi="Symbol" w:hint="default"/>
+      </w:rPr>
+    </w:lvl>
+    <w:lvl w:ilvl="7" w:tplc="040C0003" w:tentative="1">
+      <w:start w:val="1"/>
+      <w:numFmt w:val="bullet"/>
+      <w:lvlText w:val="o"/>
+      <w:lvlJc w:val="left"/>
+      <w:pPr>
+        <w:ind w:left="5760" w:hanging="360"/>
+      </w:pPr>
+      <w:rPr>
+        <w:rFonts w:ascii="Courier New" w:hAnsi="Courier New" w:cs="Courier New" w:hint="default"/>
+      </w:rPr>
+    </w:lvl>
+    <w:lvl w:ilvl="8" w:tplc="040C0005" w:tentative="1">
+      <w:start w:val="1"/>
+      <w:numFmt w:val="bullet"/>
+      <w:lvlText w:val=""/>
+      <w:lvlJc w:val="left"/>
+      <w:pPr>
+        <w:ind w:left="6480" w:hanging="360"/>
+      </w:pPr>
+      <w:rPr>
+        <w:rFonts w:ascii="Wingdings" w:hAnsi="Wingdings" w:hint="default"/>
+      </w:rPr>
+    </w:lvl>
+  </w:abstractNum>
+  <w:abstractNum w:abstractNumId="2">
     <w:nsid w:val="0B2A7CB1"/>
     <w:multiLevelType w:val="hybridMultilevel"/>
     <w:tmpl w:val="A5B83604"/>
@@ -8565,7 +10272,120 @@
       </w:rPr>
     </w:lvl>
   </w:abstractNum>
-  <w:abstractNum w:abstractNumId="2">
+  <w:abstractNum w:abstractNumId="3">
+    <w:nsid w:val="10302B4C"/>
+    <w:multiLevelType w:val="hybridMultilevel"/>
+    <w:tmpl w:val="96AA6264"/>
+    <w:lvl w:ilvl="0" w:tplc="040C0001">
+      <w:start w:val="1"/>
+      <w:numFmt w:val="bullet"/>
+      <w:lvlText w:val=""/>
+      <w:lvlJc w:val="left"/>
+      <w:pPr>
+        <w:ind w:left="720" w:hanging="360"/>
+      </w:pPr>
+      <w:rPr>
+        <w:rFonts w:ascii="Symbol" w:hAnsi="Symbol" w:hint="default"/>
+      </w:rPr>
+    </w:lvl>
+    <w:lvl w:ilvl="1" w:tplc="040C0003" w:tentative="1">
+      <w:start w:val="1"/>
+      <w:numFmt w:val="bullet"/>
+      <w:lvlText w:val="o"/>
+      <w:lvlJc w:val="left"/>
+      <w:pPr>
+        <w:ind w:left="1440" w:hanging="360"/>
+      </w:pPr>
+      <w:rPr>
+        <w:rFonts w:ascii="Courier New" w:hAnsi="Courier New" w:cs="Courier New" w:hint="default"/>
+      </w:rPr>
+    </w:lvl>
+    <w:lvl w:ilvl="2" w:tplc="040C0005" w:tentative="1">
+      <w:start w:val="1"/>
+      <w:numFmt w:val="bullet"/>
+      <w:lvlText w:val=""/>
+      <w:lvlJc w:val="left"/>
+      <w:pPr>
+        <w:ind w:left="2160" w:hanging="360"/>
+      </w:pPr>
+      <w:rPr>
+        <w:rFonts w:ascii="Wingdings" w:hAnsi="Wingdings" w:hint="default"/>
+      </w:rPr>
+    </w:lvl>
+    <w:lvl w:ilvl="3" w:tplc="040C0001" w:tentative="1">
+      <w:start w:val="1"/>
+      <w:numFmt w:val="bullet"/>
+      <w:lvlText w:val=""/>
+      <w:lvlJc w:val="left"/>
+      <w:pPr>
+        <w:ind w:left="2880" w:hanging="360"/>
+      </w:pPr>
+      <w:rPr>
+        <w:rFonts w:ascii="Symbol" w:hAnsi="Symbol" w:hint="default"/>
+      </w:rPr>
+    </w:lvl>
+    <w:lvl w:ilvl="4" w:tplc="040C0003" w:tentative="1">
+      <w:start w:val="1"/>
+      <w:numFmt w:val="bullet"/>
+      <w:lvlText w:val="o"/>
+      <w:lvlJc w:val="left"/>
+      <w:pPr>
+        <w:ind w:left="3600" w:hanging="360"/>
+      </w:pPr>
+      <w:rPr>
+        <w:rFonts w:ascii="Courier New" w:hAnsi="Courier New" w:cs="Courier New" w:hint="default"/>
+      </w:rPr>
+    </w:lvl>
+    <w:lvl w:ilvl="5" w:tplc="040C0005" w:tentative="1">
+      <w:start w:val="1"/>
+      <w:numFmt w:val="bullet"/>
+      <w:lvlText w:val=""/>
+      <w:lvlJc w:val="left"/>
+      <w:pPr>
+        <w:ind w:left="4320" w:hanging="360"/>
+      </w:pPr>
+      <w:rPr>
+        <w:rFonts w:ascii="Wingdings" w:hAnsi="Wingdings" w:hint="default"/>
+      </w:rPr>
+    </w:lvl>
+    <w:lvl w:ilvl="6" w:tplc="040C0001" w:tentative="1">
+      <w:start w:val="1"/>
+      <w:numFmt w:val="bullet"/>
+      <w:lvlText w:val=""/>
+      <w:lvlJc w:val="left"/>
+      <w:pPr>
+        <w:ind w:left="5040" w:hanging="360"/>
+      </w:pPr>
+      <w:rPr>
+        <w:rFonts w:ascii="Symbol" w:hAnsi="Symbol" w:hint="default"/>
+      </w:rPr>
+    </w:lvl>
+    <w:lvl w:ilvl="7" w:tplc="040C0003" w:tentative="1">
+      <w:start w:val="1"/>
+      <w:numFmt w:val="bullet"/>
+      <w:lvlText w:val="o"/>
+      <w:lvlJc w:val="left"/>
+      <w:pPr>
+        <w:ind w:left="5760" w:hanging="360"/>
+      </w:pPr>
+      <w:rPr>
+        <w:rFonts w:ascii="Courier New" w:hAnsi="Courier New" w:cs="Courier New" w:hint="default"/>
+      </w:rPr>
+    </w:lvl>
+    <w:lvl w:ilvl="8" w:tplc="040C0005" w:tentative="1">
+      <w:start w:val="1"/>
+      <w:numFmt w:val="bullet"/>
+      <w:lvlText w:val=""/>
+      <w:lvlJc w:val="left"/>
+      <w:pPr>
+        <w:ind w:left="6480" w:hanging="360"/>
+      </w:pPr>
+      <w:rPr>
+        <w:rFonts w:ascii="Wingdings" w:hAnsi="Wingdings" w:hint="default"/>
+      </w:rPr>
+    </w:lvl>
+  </w:abstractNum>
+  <w:abstractNum w:abstractNumId="4">
     <w:nsid w:val="117E3DCF"/>
     <w:multiLevelType w:val="hybridMultilevel"/>
     <w:tmpl w:val="DE32DE0E"/>
@@ -8705,7 +10525,269 @@
       </w:rPr>
     </w:lvl>
   </w:abstractNum>
-  <w:abstractNum w:abstractNumId="3">
+  <w:abstractNum w:abstractNumId="5">
+    <w:nsid w:val="2C585C6C"/>
+    <w:multiLevelType w:val="hybridMultilevel"/>
+    <w:tmpl w:val="D6BEE97A"/>
+    <w:lvl w:ilvl="0" w:tplc="040C0001">
+      <w:start w:val="1"/>
+      <w:numFmt w:val="bullet"/>
+      <w:lvlText w:val=""/>
+      <w:lvlJc w:val="left"/>
+      <w:pPr>
+        <w:ind w:left="720" w:hanging="360"/>
+      </w:pPr>
+      <w:rPr>
+        <w:rFonts w:ascii="Symbol" w:hAnsi="Symbol" w:hint="default"/>
+      </w:rPr>
+    </w:lvl>
+    <w:lvl w:ilvl="1" w:tplc="040C0003" w:tentative="1">
+      <w:start w:val="1"/>
+      <w:numFmt w:val="bullet"/>
+      <w:lvlText w:val="o"/>
+      <w:lvlJc w:val="left"/>
+      <w:pPr>
+        <w:ind w:left="1440" w:hanging="360"/>
+      </w:pPr>
+      <w:rPr>
+        <w:rFonts w:ascii="Courier New" w:hAnsi="Courier New" w:cs="Courier New" w:hint="default"/>
+      </w:rPr>
+    </w:lvl>
+    <w:lvl w:ilvl="2" w:tplc="040C0005" w:tentative="1">
+      <w:start w:val="1"/>
+      <w:numFmt w:val="bullet"/>
+      <w:lvlText w:val=""/>
+      <w:lvlJc w:val="left"/>
+      <w:pPr>
+        <w:ind w:left="2160" w:hanging="360"/>
+      </w:pPr>
+      <w:rPr>
+        <w:rFonts w:ascii="Wingdings" w:hAnsi="Wingdings" w:hint="default"/>
+      </w:rPr>
+    </w:lvl>
+    <w:lvl w:ilvl="3" w:tplc="040C0001" w:tentative="1">
+      <w:start w:val="1"/>
+      <w:numFmt w:val="bullet"/>
+      <w:lvlText w:val=""/>
+      <w:lvlJc w:val="left"/>
+      <w:pPr>
+        <w:ind w:left="2880" w:hanging="360"/>
+      </w:pPr>
+      <w:rPr>
+        <w:rFonts w:ascii="Symbol" w:hAnsi="Symbol" w:hint="default"/>
+      </w:rPr>
+    </w:lvl>
+    <w:lvl w:ilvl="4" w:tplc="040C0003" w:tentative="1">
+      <w:start w:val="1"/>
+      <w:numFmt w:val="bullet"/>
+      <w:lvlText w:val="o"/>
+      <w:lvlJc w:val="left"/>
+      <w:pPr>
+        <w:ind w:left="3600" w:hanging="360"/>
+      </w:pPr>
+      <w:rPr>
+        <w:rFonts w:ascii="Courier New" w:hAnsi="Courier New" w:cs="Courier New" w:hint="default"/>
+      </w:rPr>
+    </w:lvl>
+    <w:lvl w:ilvl="5" w:tplc="040C0005" w:tentative="1">
+      <w:start w:val="1"/>
+      <w:numFmt w:val="bullet"/>
+      <w:lvlText w:val=""/>
+      <w:lvlJc w:val="left"/>
+      <w:pPr>
+        <w:ind w:left="4320" w:hanging="360"/>
+      </w:pPr>
+      <w:rPr>
+        <w:rFonts w:ascii="Wingdings" w:hAnsi="Wingdings" w:hint="default"/>
+      </w:rPr>
+    </w:lvl>
+    <w:lvl w:ilvl="6" w:tplc="040C0001" w:tentative="1">
+      <w:start w:val="1"/>
+      <w:numFmt w:val="bullet"/>
+      <w:lvlText w:val=""/>
+      <w:lvlJc w:val="left"/>
+      <w:pPr>
+        <w:ind w:left="5040" w:hanging="360"/>
+      </w:pPr>
+      <w:rPr>
+        <w:rFonts w:ascii="Symbol" w:hAnsi="Symbol" w:hint="default"/>
+      </w:rPr>
+    </w:lvl>
+    <w:lvl w:ilvl="7" w:tplc="040C0003" w:tentative="1">
+      <w:start w:val="1"/>
+      <w:numFmt w:val="bullet"/>
+      <w:lvlText w:val="o"/>
+      <w:lvlJc w:val="left"/>
+      <w:pPr>
+        <w:ind w:left="5760" w:hanging="360"/>
+      </w:pPr>
+      <w:rPr>
+        <w:rFonts w:ascii="Courier New" w:hAnsi="Courier New" w:cs="Courier New" w:hint="default"/>
+      </w:rPr>
+    </w:lvl>
+    <w:lvl w:ilvl="8" w:tplc="040C0005" w:tentative="1">
+      <w:start w:val="1"/>
+      <w:numFmt w:val="bullet"/>
+      <w:lvlText w:val=""/>
+      <w:lvlJc w:val="left"/>
+      <w:pPr>
+        <w:ind w:left="6480" w:hanging="360"/>
+      </w:pPr>
+      <w:rPr>
+        <w:rFonts w:ascii="Wingdings" w:hAnsi="Wingdings" w:hint="default"/>
+      </w:rPr>
+    </w:lvl>
+  </w:abstractNum>
+  <w:abstractNum w:abstractNumId="6">
+    <w:nsid w:val="2F6B545F"/>
+    <w:multiLevelType w:val="multilevel"/>
+    <w:tmpl w:val="0A744A52"/>
+    <w:lvl w:ilvl="0">
+      <w:start w:val="1"/>
+      <w:numFmt w:val="bullet"/>
+      <w:lvlText w:val=""/>
+      <w:lvlJc w:val="left"/>
+      <w:pPr>
+        <w:tabs>
+          <w:tab w:val="num" w:pos="720"/>
+        </w:tabs>
+        <w:ind w:left="720" w:hanging="360"/>
+      </w:pPr>
+      <w:rPr>
+        <w:rFonts w:ascii="Symbol" w:hAnsi="Symbol" w:hint="default"/>
+        <w:sz w:val="20"/>
+      </w:rPr>
+    </w:lvl>
+    <w:lvl w:ilvl="1" w:tentative="1">
+      <w:start w:val="1"/>
+      <w:numFmt w:val="bullet"/>
+      <w:lvlText w:val="o"/>
+      <w:lvlJc w:val="left"/>
+      <w:pPr>
+        <w:tabs>
+          <w:tab w:val="num" w:pos="1440"/>
+        </w:tabs>
+        <w:ind w:left="1440" w:hanging="360"/>
+      </w:pPr>
+      <w:rPr>
+        <w:rFonts w:ascii="Courier New" w:hAnsi="Courier New" w:hint="default"/>
+        <w:sz w:val="20"/>
+      </w:rPr>
+    </w:lvl>
+    <w:lvl w:ilvl="2" w:tentative="1">
+      <w:start w:val="1"/>
+      <w:numFmt w:val="bullet"/>
+      <w:lvlText w:val=""/>
+      <w:lvlJc w:val="left"/>
+      <w:pPr>
+        <w:tabs>
+          <w:tab w:val="num" w:pos="2160"/>
+        </w:tabs>
+        <w:ind w:left="2160" w:hanging="360"/>
+      </w:pPr>
+      <w:rPr>
+        <w:rFonts w:ascii="Wingdings" w:hAnsi="Wingdings" w:hint="default"/>
+        <w:sz w:val="20"/>
+      </w:rPr>
+    </w:lvl>
+    <w:lvl w:ilvl="3" w:tentative="1">
+      <w:start w:val="1"/>
+      <w:numFmt w:val="bullet"/>
+      <w:lvlText w:val=""/>
+      <w:lvlJc w:val="left"/>
+      <w:pPr>
+        <w:tabs>
+          <w:tab w:val="num" w:pos="2880"/>
+        </w:tabs>
+        <w:ind w:left="2880" w:hanging="360"/>
+      </w:pPr>
+      <w:rPr>
+        <w:rFonts w:ascii="Wingdings" w:hAnsi="Wingdings" w:hint="default"/>
+        <w:sz w:val="20"/>
+      </w:rPr>
+    </w:lvl>
+    <w:lvl w:ilvl="4" w:tentative="1">
+      <w:start w:val="1"/>
+      <w:numFmt w:val="bullet"/>
+      <w:lvlText w:val=""/>
+      <w:lvlJc w:val="left"/>
+      <w:pPr>
+        <w:tabs>
+          <w:tab w:val="num" w:pos="3600"/>
+        </w:tabs>
+        <w:ind w:left="3600" w:hanging="360"/>
+      </w:pPr>
+      <w:rPr>
+        <w:rFonts w:ascii="Wingdings" w:hAnsi="Wingdings" w:hint="default"/>
+        <w:sz w:val="20"/>
+      </w:rPr>
+    </w:lvl>
+    <w:lvl w:ilvl="5" w:tentative="1">
+      <w:start w:val="1"/>
+      <w:numFmt w:val="bullet"/>
+      <w:lvlText w:val=""/>
+      <w:lvlJc w:val="left"/>
+      <w:pPr>
+        <w:tabs>
+          <w:tab w:val="num" w:pos="4320"/>
+        </w:tabs>
+        <w:ind w:left="4320" w:hanging="360"/>
+      </w:pPr>
+      <w:rPr>
+        <w:rFonts w:ascii="Wingdings" w:hAnsi="Wingdings" w:hint="default"/>
+        <w:sz w:val="20"/>
+      </w:rPr>
+    </w:lvl>
+    <w:lvl w:ilvl="6" w:tentative="1">
+      <w:start w:val="1"/>
+      <w:numFmt w:val="bullet"/>
+      <w:lvlText w:val=""/>
+      <w:lvlJc w:val="left"/>
+      <w:pPr>
+        <w:tabs>
+          <w:tab w:val="num" w:pos="5040"/>
+        </w:tabs>
+        <w:ind w:left="5040" w:hanging="360"/>
+      </w:pPr>
+      <w:rPr>
+        <w:rFonts w:ascii="Wingdings" w:hAnsi="Wingdings" w:hint="default"/>
+        <w:sz w:val="20"/>
+      </w:rPr>
+    </w:lvl>
+    <w:lvl w:ilvl="7" w:tentative="1">
+      <w:start w:val="1"/>
+      <w:numFmt w:val="bullet"/>
+      <w:lvlText w:val=""/>
+      <w:lvlJc w:val="left"/>
+      <w:pPr>
+        <w:tabs>
+          <w:tab w:val="num" w:pos="5760"/>
+        </w:tabs>
+        <w:ind w:left="5760" w:hanging="360"/>
+      </w:pPr>
+      <w:rPr>
+        <w:rFonts w:ascii="Wingdings" w:hAnsi="Wingdings" w:hint="default"/>
+        <w:sz w:val="20"/>
+      </w:rPr>
+    </w:lvl>
+    <w:lvl w:ilvl="8" w:tentative="1">
+      <w:start w:val="1"/>
+      <w:numFmt w:val="bullet"/>
+      <w:lvlText w:val=""/>
+      <w:lvlJc w:val="left"/>
+      <w:pPr>
+        <w:tabs>
+          <w:tab w:val="num" w:pos="6480"/>
+        </w:tabs>
+        <w:ind w:left="6480" w:hanging="360"/>
+      </w:pPr>
+      <w:rPr>
+        <w:rFonts w:ascii="Wingdings" w:hAnsi="Wingdings" w:hint="default"/>
+        <w:sz w:val="20"/>
+      </w:rPr>
+    </w:lvl>
+  </w:abstractNum>
+  <w:abstractNum w:abstractNumId="7">
     <w:nsid w:val="353E4260"/>
     <w:multiLevelType w:val="hybridMultilevel"/>
     <w:tmpl w:val="1E560B80"/>
@@ -8845,7 +10927,232 @@
       </w:rPr>
     </w:lvl>
   </w:abstractNum>
-  <w:abstractNum w:abstractNumId="4">
+  <w:abstractNum w:abstractNumId="8">
+    <w:nsid w:val="3E6C79AA"/>
+    <w:multiLevelType w:val="hybridMultilevel"/>
+    <w:tmpl w:val="ED741016"/>
+    <w:lvl w:ilvl="0" w:tplc="040C0001">
+      <w:start w:val="1"/>
+      <w:numFmt w:val="bullet"/>
+      <w:lvlText w:val=""/>
+      <w:lvlJc w:val="left"/>
+      <w:pPr>
+        <w:ind w:left="720" w:hanging="360"/>
+      </w:pPr>
+      <w:rPr>
+        <w:rFonts w:ascii="Symbol" w:hAnsi="Symbol" w:hint="default"/>
+      </w:rPr>
+    </w:lvl>
+    <w:lvl w:ilvl="1" w:tplc="040C0003" w:tentative="1">
+      <w:start w:val="1"/>
+      <w:numFmt w:val="bullet"/>
+      <w:lvlText w:val="o"/>
+      <w:lvlJc w:val="left"/>
+      <w:pPr>
+        <w:ind w:left="1440" w:hanging="360"/>
+      </w:pPr>
+      <w:rPr>
+        <w:rFonts w:ascii="Courier New" w:hAnsi="Courier New" w:cs="Courier New" w:hint="default"/>
+      </w:rPr>
+    </w:lvl>
+    <w:lvl w:ilvl="2" w:tplc="040C0005" w:tentative="1">
+      <w:start w:val="1"/>
+      <w:numFmt w:val="bullet"/>
+      <w:lvlText w:val=""/>
+      <w:lvlJc w:val="left"/>
+      <w:pPr>
+        <w:ind w:left="2160" w:hanging="360"/>
+      </w:pPr>
+      <w:rPr>
+        <w:rFonts w:ascii="Wingdings" w:hAnsi="Wingdings" w:hint="default"/>
+      </w:rPr>
+    </w:lvl>
+    <w:lvl w:ilvl="3" w:tplc="040C0001" w:tentative="1">
+      <w:start w:val="1"/>
+      <w:numFmt w:val="bullet"/>
+      <w:lvlText w:val=""/>
+      <w:lvlJc w:val="left"/>
+      <w:pPr>
+        <w:ind w:left="2880" w:hanging="360"/>
+      </w:pPr>
+      <w:rPr>
+        <w:rFonts w:ascii="Symbol" w:hAnsi="Symbol" w:hint="default"/>
+      </w:rPr>
+    </w:lvl>
+    <w:lvl w:ilvl="4" w:tplc="040C0003" w:tentative="1">
+      <w:start w:val="1"/>
+      <w:numFmt w:val="bullet"/>
+      <w:lvlText w:val="o"/>
+      <w:lvlJc w:val="left"/>
+      <w:pPr>
+        <w:ind w:left="3600" w:hanging="360"/>
+      </w:pPr>
+      <w:rPr>
+        <w:rFonts w:ascii="Courier New" w:hAnsi="Courier New" w:cs="Courier New" w:hint="default"/>
+      </w:rPr>
+    </w:lvl>
+    <w:lvl w:ilvl="5" w:tplc="040C0005" w:tentative="1">
+      <w:start w:val="1"/>
+      <w:numFmt w:val="bullet"/>
+      <w:lvlText w:val=""/>
+      <w:lvlJc w:val="left"/>
+      <w:pPr>
+        <w:ind w:left="4320" w:hanging="360"/>
+      </w:pPr>
+      <w:rPr>
+        <w:rFonts w:ascii="Wingdings" w:hAnsi="Wingdings" w:hint="default"/>
+      </w:rPr>
+    </w:lvl>
+    <w:lvl w:ilvl="6" w:tplc="040C0001" w:tentative="1">
+      <w:start w:val="1"/>
+      <w:numFmt w:val="bullet"/>
+      <w:lvlText w:val=""/>
+      <w:lvlJc w:val="left"/>
+      <w:pPr>
+        <w:ind w:left="5040" w:hanging="360"/>
+      </w:pPr>
+      <w:rPr>
+        <w:rFonts w:ascii="Symbol" w:hAnsi="Symbol" w:hint="default"/>
+      </w:rPr>
+    </w:lvl>
+    <w:lvl w:ilvl="7" w:tplc="040C0003" w:tentative="1">
+      <w:start w:val="1"/>
+      <w:numFmt w:val="bullet"/>
+      <w:lvlText w:val="o"/>
+      <w:lvlJc w:val="left"/>
+      <w:pPr>
+        <w:ind w:left="5760" w:hanging="360"/>
+      </w:pPr>
+      <w:rPr>
+        <w:rFonts w:ascii="Courier New" w:hAnsi="Courier New" w:cs="Courier New" w:hint="default"/>
+      </w:rPr>
+    </w:lvl>
+    <w:lvl w:ilvl="8" w:tplc="040C0005" w:tentative="1">
+      <w:start w:val="1"/>
+      <w:numFmt w:val="bullet"/>
+      <w:lvlText w:val=""/>
+      <w:lvlJc w:val="left"/>
+      <w:pPr>
+        <w:ind w:left="6480" w:hanging="360"/>
+      </w:pPr>
+      <w:rPr>
+        <w:rFonts w:ascii="Wingdings" w:hAnsi="Wingdings" w:hint="default"/>
+      </w:rPr>
+    </w:lvl>
+  </w:abstractNum>
+  <w:abstractNum w:abstractNumId="9">
+    <w:nsid w:val="56565867"/>
+    <w:multiLevelType w:val="hybridMultilevel"/>
+    <w:tmpl w:val="D48444A6"/>
+    <w:lvl w:ilvl="0" w:tplc="040C0001">
+      <w:numFmt w:val="bullet"/>
+      <w:lvlText w:val=""/>
+      <w:lvlJc w:val="left"/>
+      <w:pPr>
+        <w:ind w:left="720" w:hanging="360"/>
+      </w:pPr>
+      <w:rPr>
+        <w:rFonts w:ascii="Symbol" w:eastAsia="Times New Roman" w:hAnsi="Symbol" w:cs="Times New Roman" w:hint="default"/>
+      </w:rPr>
+    </w:lvl>
+    <w:lvl w:ilvl="1" w:tplc="040C0003" w:tentative="1">
+      <w:start w:val="1"/>
+      <w:numFmt w:val="bullet"/>
+      <w:lvlText w:val="o"/>
+      <w:lvlJc w:val="left"/>
+      <w:pPr>
+        <w:ind w:left="1440" w:hanging="360"/>
+      </w:pPr>
+      <w:rPr>
+        <w:rFonts w:ascii="Courier New" w:hAnsi="Courier New" w:cs="Courier New" w:hint="default"/>
+      </w:rPr>
+    </w:lvl>
+    <w:lvl w:ilvl="2" w:tplc="040C0005" w:tentative="1">
+      <w:start w:val="1"/>
+      <w:numFmt w:val="bullet"/>
+      <w:lvlText w:val=""/>
+      <w:lvlJc w:val="left"/>
+      <w:pPr>
+        <w:ind w:left="2160" w:hanging="360"/>
+      </w:pPr>
+      <w:rPr>
+        <w:rFonts w:ascii="Wingdings" w:hAnsi="Wingdings" w:hint="default"/>
+      </w:rPr>
+    </w:lvl>
+    <w:lvl w:ilvl="3" w:tplc="040C0001" w:tentative="1">
+      <w:start w:val="1"/>
+      <w:numFmt w:val="bullet"/>
+      <w:lvlText w:val=""/>
+      <w:lvlJc w:val="left"/>
+      <w:pPr>
+        <w:ind w:left="2880" w:hanging="360"/>
+      </w:pPr>
+      <w:rPr>
+        <w:rFonts w:ascii="Symbol" w:hAnsi="Symbol" w:hint="default"/>
+      </w:rPr>
+    </w:lvl>
+    <w:lvl w:ilvl="4" w:tplc="040C0003" w:tentative="1">
+      <w:start w:val="1"/>
+      <w:numFmt w:val="bullet"/>
+      <w:lvlText w:val="o"/>
+      <w:lvlJc w:val="left"/>
+      <w:pPr>
+        <w:ind w:left="3600" w:hanging="360"/>
+      </w:pPr>
+      <w:rPr>
+        <w:rFonts w:ascii="Courier New" w:hAnsi="Courier New" w:cs="Courier New" w:hint="default"/>
+      </w:rPr>
+    </w:lvl>
+    <w:lvl w:ilvl="5" w:tplc="040C0005" w:tentative="1">
+      <w:start w:val="1"/>
+      <w:numFmt w:val="bullet"/>
+      <w:lvlText w:val=""/>
+      <w:lvlJc w:val="left"/>
+      <w:pPr>
+        <w:ind w:left="4320" w:hanging="360"/>
+      </w:pPr>
+      <w:rPr>
+        <w:rFonts w:ascii="Wingdings" w:hAnsi="Wingdings" w:hint="default"/>
+      </w:rPr>
+    </w:lvl>
+    <w:lvl w:ilvl="6" w:tplc="040C0001" w:tentative="1">
+      <w:start w:val="1"/>
+      <w:numFmt w:val="bullet"/>
+      <w:lvlText w:val=""/>
+      <w:lvlJc w:val="left"/>
+      <w:pPr>
+        <w:ind w:left="5040" w:hanging="360"/>
+      </w:pPr>
+      <w:rPr>
+        <w:rFonts w:ascii="Symbol" w:hAnsi="Symbol" w:hint="default"/>
+      </w:rPr>
+    </w:lvl>
+    <w:lvl w:ilvl="7" w:tplc="040C0003" w:tentative="1">
+      <w:start w:val="1"/>
+      <w:numFmt w:val="bullet"/>
+      <w:lvlText w:val="o"/>
+      <w:lvlJc w:val="left"/>
+      <w:pPr>
+        <w:ind w:left="5760" w:hanging="360"/>
+      </w:pPr>
+      <w:rPr>
+        <w:rFonts w:ascii="Courier New" w:hAnsi="Courier New" w:cs="Courier New" w:hint="default"/>
+      </w:rPr>
+    </w:lvl>
+    <w:lvl w:ilvl="8" w:tplc="040C0005" w:tentative="1">
+      <w:start w:val="1"/>
+      <w:numFmt w:val="bullet"/>
+      <w:lvlText w:val=""/>
+      <w:lvlJc w:val="left"/>
+      <w:pPr>
+        <w:ind w:left="6480" w:hanging="360"/>
+      </w:pPr>
+      <w:rPr>
+        <w:rFonts w:ascii="Wingdings" w:hAnsi="Wingdings" w:hint="default"/>
+      </w:rPr>
+    </w:lvl>
+  </w:abstractNum>
+  <w:abstractNum w:abstractNumId="10">
     <w:nsid w:val="5B3C487D"/>
     <w:multiLevelType w:val="hybridMultilevel"/>
     <w:tmpl w:val="57CED852"/>
@@ -8985,7 +11292,156 @@
       </w:rPr>
     </w:lvl>
   </w:abstractNum>
-  <w:abstractNum w:abstractNumId="5">
+  <w:abstractNum w:abstractNumId="11">
+    <w:nsid w:val="5D7179F0"/>
+    <w:multiLevelType w:val="multilevel"/>
+    <w:tmpl w:val="68D65B62"/>
+    <w:lvl w:ilvl="0">
+      <w:start w:val="1"/>
+      <w:numFmt w:val="bullet"/>
+      <w:lvlText w:val=""/>
+      <w:lvlJc w:val="left"/>
+      <w:pPr>
+        <w:tabs>
+          <w:tab w:val="num" w:pos="720"/>
+        </w:tabs>
+        <w:ind w:left="720" w:hanging="360"/>
+      </w:pPr>
+      <w:rPr>
+        <w:rFonts w:ascii="Symbol" w:hAnsi="Symbol" w:hint="default"/>
+        <w:sz w:val="20"/>
+      </w:rPr>
+    </w:lvl>
+    <w:lvl w:ilvl="1" w:tentative="1">
+      <w:start w:val="1"/>
+      <w:numFmt w:val="bullet"/>
+      <w:lvlText w:val="o"/>
+      <w:lvlJc w:val="left"/>
+      <w:pPr>
+        <w:tabs>
+          <w:tab w:val="num" w:pos="1440"/>
+        </w:tabs>
+        <w:ind w:left="1440" w:hanging="360"/>
+      </w:pPr>
+      <w:rPr>
+        <w:rFonts w:ascii="Courier New" w:hAnsi="Courier New" w:hint="default"/>
+        <w:sz w:val="20"/>
+      </w:rPr>
+    </w:lvl>
+    <w:lvl w:ilvl="2" w:tentative="1">
+      <w:start w:val="1"/>
+      <w:numFmt w:val="bullet"/>
+      <w:lvlText w:val=""/>
+      <w:lvlJc w:val="left"/>
+      <w:pPr>
+        <w:tabs>
+          <w:tab w:val="num" w:pos="2160"/>
+        </w:tabs>
+        <w:ind w:left="2160" w:hanging="360"/>
+      </w:pPr>
+      <w:rPr>
+        <w:rFonts w:ascii="Wingdings" w:hAnsi="Wingdings" w:hint="default"/>
+        <w:sz w:val="20"/>
+      </w:rPr>
+    </w:lvl>
+    <w:lvl w:ilvl="3" w:tentative="1">
+      <w:start w:val="1"/>
+      <w:numFmt w:val="bullet"/>
+      <w:lvlText w:val=""/>
+      <w:lvlJc w:val="left"/>
+      <w:pPr>
+        <w:tabs>
+          <w:tab w:val="num" w:pos="2880"/>
+        </w:tabs>
+        <w:ind w:left="2880" w:hanging="360"/>
+      </w:pPr>
+      <w:rPr>
+        <w:rFonts w:ascii="Wingdings" w:hAnsi="Wingdings" w:hint="default"/>
+        <w:sz w:val="20"/>
+      </w:rPr>
+    </w:lvl>
+    <w:lvl w:ilvl="4" w:tentative="1">
+      <w:start w:val="1"/>
+      <w:numFmt w:val="bullet"/>
+      <w:lvlText w:val=""/>
+      <w:lvlJc w:val="left"/>
+      <w:pPr>
+        <w:tabs>
+          <w:tab w:val="num" w:pos="3600"/>
+        </w:tabs>
+        <w:ind w:left="3600" w:hanging="360"/>
+      </w:pPr>
+      <w:rPr>
+        <w:rFonts w:ascii="Wingdings" w:hAnsi="Wingdings" w:hint="default"/>
+        <w:sz w:val="20"/>
+      </w:rPr>
+    </w:lvl>
+    <w:lvl w:ilvl="5" w:tentative="1">
+      <w:start w:val="1"/>
+      <w:numFmt w:val="bullet"/>
+      <w:lvlText w:val=""/>
+      <w:lvlJc w:val="left"/>
+      <w:pPr>
+        <w:tabs>
+          <w:tab w:val="num" w:pos="4320"/>
+        </w:tabs>
+        <w:ind w:left="4320" w:hanging="360"/>
+      </w:pPr>
+      <w:rPr>
+        <w:rFonts w:ascii="Wingdings" w:hAnsi="Wingdings" w:hint="default"/>
+        <w:sz w:val="20"/>
+      </w:rPr>
+    </w:lvl>
+    <w:lvl w:ilvl="6" w:tentative="1">
+      <w:start w:val="1"/>
+      <w:numFmt w:val="bullet"/>
+      <w:lvlText w:val=""/>
+      <w:lvlJc w:val="left"/>
+      <w:pPr>
+        <w:tabs>
+          <w:tab w:val="num" w:pos="5040"/>
+        </w:tabs>
+        <w:ind w:left="5040" w:hanging="360"/>
+      </w:pPr>
+      <w:rPr>
+        <w:rFonts w:ascii="Wingdings" w:hAnsi="Wingdings" w:hint="default"/>
+        <w:sz w:val="20"/>
+      </w:rPr>
+    </w:lvl>
+    <w:lvl w:ilvl="7" w:tentative="1">
+      <w:start w:val="1"/>
+      <w:numFmt w:val="bullet"/>
+      <w:lvlText w:val=""/>
+      <w:lvlJc w:val="left"/>
+      <w:pPr>
+        <w:tabs>
+          <w:tab w:val="num" w:pos="5760"/>
+        </w:tabs>
+        <w:ind w:left="5760" w:hanging="360"/>
+      </w:pPr>
+      <w:rPr>
+        <w:rFonts w:ascii="Wingdings" w:hAnsi="Wingdings" w:hint="default"/>
+        <w:sz w:val="20"/>
+      </w:rPr>
+    </w:lvl>
+    <w:lvl w:ilvl="8" w:tentative="1">
+      <w:start w:val="1"/>
+      <w:numFmt w:val="bullet"/>
+      <w:lvlText w:val=""/>
+      <w:lvlJc w:val="left"/>
+      <w:pPr>
+        <w:tabs>
+          <w:tab w:val="num" w:pos="6480"/>
+        </w:tabs>
+        <w:ind w:left="6480" w:hanging="360"/>
+      </w:pPr>
+      <w:rPr>
+        <w:rFonts w:ascii="Wingdings" w:hAnsi="Wingdings" w:hint="default"/>
+        <w:sz w:val="20"/>
+      </w:rPr>
+    </w:lvl>
+  </w:abstractNum>
+  <w:abstractNum w:abstractNumId="12">
     <w:nsid w:val="685D0E56"/>
     <w:multiLevelType w:val="hybridMultilevel"/>
     <w:tmpl w:val="38E4D67E"/>
@@ -9125,22 +11581,158 @@
       </w:rPr>
     </w:lvl>
   </w:abstractNum>
+  <w:abstractNum w:abstractNumId="13">
+    <w:nsid w:val="7CFE624D"/>
+    <w:multiLevelType w:val="hybridMultilevel"/>
+    <w:tmpl w:val="4DB455C4"/>
+    <w:lvl w:ilvl="0" w:tplc="040C0001">
+      <w:numFmt w:val="bullet"/>
+      <w:lvlText w:val=""/>
+      <w:lvlJc w:val="left"/>
+      <w:pPr>
+        <w:ind w:left="720" w:hanging="360"/>
+      </w:pPr>
+      <w:rPr>
+        <w:rFonts w:ascii="Symbol" w:eastAsia="Times New Roman" w:hAnsi="Symbol" w:cs="Times New Roman" w:hint="default"/>
+      </w:rPr>
+    </w:lvl>
+    <w:lvl w:ilvl="1" w:tplc="040C0003" w:tentative="1">
+      <w:start w:val="1"/>
+      <w:numFmt w:val="bullet"/>
+      <w:lvlText w:val="o"/>
+      <w:lvlJc w:val="left"/>
+      <w:pPr>
+        <w:ind w:left="1440" w:hanging="360"/>
+      </w:pPr>
+      <w:rPr>
+        <w:rFonts w:ascii="Courier New" w:hAnsi="Courier New" w:cs="Courier New" w:hint="default"/>
+      </w:rPr>
+    </w:lvl>
+    <w:lvl w:ilvl="2" w:tplc="040C0005" w:tentative="1">
+      <w:start w:val="1"/>
+      <w:numFmt w:val="bullet"/>
+      <w:lvlText w:val=""/>
+      <w:lvlJc w:val="left"/>
+      <w:pPr>
+        <w:ind w:left="2160" w:hanging="360"/>
+      </w:pPr>
+      <w:rPr>
+        <w:rFonts w:ascii="Wingdings" w:hAnsi="Wingdings" w:hint="default"/>
+      </w:rPr>
+    </w:lvl>
+    <w:lvl w:ilvl="3" w:tplc="040C0001" w:tentative="1">
+      <w:start w:val="1"/>
+      <w:numFmt w:val="bullet"/>
+      <w:lvlText w:val=""/>
+      <w:lvlJc w:val="left"/>
+      <w:pPr>
+        <w:ind w:left="2880" w:hanging="360"/>
+      </w:pPr>
+      <w:rPr>
+        <w:rFonts w:ascii="Symbol" w:hAnsi="Symbol" w:hint="default"/>
+      </w:rPr>
+    </w:lvl>
+    <w:lvl w:ilvl="4" w:tplc="040C0003" w:tentative="1">
+      <w:start w:val="1"/>
+      <w:numFmt w:val="bullet"/>
+      <w:lvlText w:val="o"/>
+      <w:lvlJc w:val="left"/>
+      <w:pPr>
+        <w:ind w:left="3600" w:hanging="360"/>
+      </w:pPr>
+      <w:rPr>
+        <w:rFonts w:ascii="Courier New" w:hAnsi="Courier New" w:cs="Courier New" w:hint="default"/>
+      </w:rPr>
+    </w:lvl>
+    <w:lvl w:ilvl="5" w:tplc="040C0005" w:tentative="1">
+      <w:start w:val="1"/>
+      <w:numFmt w:val="bullet"/>
+      <w:lvlText w:val=""/>
+      <w:lvlJc w:val="left"/>
+      <w:pPr>
+        <w:ind w:left="4320" w:hanging="360"/>
+      </w:pPr>
+      <w:rPr>
+        <w:rFonts w:ascii="Wingdings" w:hAnsi="Wingdings" w:hint="default"/>
+      </w:rPr>
+    </w:lvl>
+    <w:lvl w:ilvl="6" w:tplc="040C0001" w:tentative="1">
+      <w:start w:val="1"/>
+      <w:numFmt w:val="bullet"/>
+      <w:lvlText w:val=""/>
+      <w:lvlJc w:val="left"/>
+      <w:pPr>
+        <w:ind w:left="5040" w:hanging="360"/>
+      </w:pPr>
+      <w:rPr>
+        <w:rFonts w:ascii="Symbol" w:hAnsi="Symbol" w:hint="default"/>
+      </w:rPr>
+    </w:lvl>
+    <w:lvl w:ilvl="7" w:tplc="040C0003" w:tentative="1">
+      <w:start w:val="1"/>
+      <w:numFmt w:val="bullet"/>
+      <w:lvlText w:val="o"/>
+      <w:lvlJc w:val="left"/>
+      <w:pPr>
+        <w:ind w:left="5760" w:hanging="360"/>
+      </w:pPr>
+      <w:rPr>
+        <w:rFonts w:ascii="Courier New" w:hAnsi="Courier New" w:cs="Courier New" w:hint="default"/>
+      </w:rPr>
+    </w:lvl>
+    <w:lvl w:ilvl="8" w:tplc="040C0005" w:tentative="1">
+      <w:start w:val="1"/>
+      <w:numFmt w:val="bullet"/>
+      <w:lvlText w:val=""/>
+      <w:lvlJc w:val="left"/>
+      <w:pPr>
+        <w:ind w:left="6480" w:hanging="360"/>
+      </w:pPr>
+      <w:rPr>
+        <w:rFonts w:ascii="Wingdings" w:hAnsi="Wingdings" w:hint="default"/>
+      </w:rPr>
+    </w:lvl>
+  </w:abstractNum>
   <w:num w:numId="1">
+    <w:abstractNumId w:val="10"/>
+  </w:num>
+  <w:num w:numId="2">
     <w:abstractNumId w:val="4"/>
   </w:num>
-  <w:num w:numId="2">
-    <w:abstractNumId w:val="2"/>
-  </w:num>
   <w:num w:numId="3">
-    <w:abstractNumId w:val="5"/>
+    <w:abstractNumId w:val="12"/>
   </w:num>
   <w:num w:numId="4">
     <w:abstractNumId w:val="0"/>
   </w:num>
   <w:num w:numId="5">
+    <w:abstractNumId w:val="7"/>
+  </w:num>
+  <w:num w:numId="6">
+    <w:abstractNumId w:val="2"/>
+  </w:num>
+  <w:num w:numId="7">
     <w:abstractNumId w:val="3"/>
   </w:num>
-  <w:num w:numId="6">
+  <w:num w:numId="8">
+    <w:abstractNumId w:val="13"/>
+  </w:num>
+  <w:num w:numId="9">
+    <w:abstractNumId w:val="5"/>
+  </w:num>
+  <w:num w:numId="10">
+    <w:abstractNumId w:val="9"/>
+  </w:num>
+  <w:num w:numId="11">
+    <w:abstractNumId w:val="6"/>
+  </w:num>
+  <w:num w:numId="12">
+    <w:abstractNumId w:val="11"/>
+  </w:num>
+  <w:num w:numId="13">
+    <w:abstractNumId w:val="8"/>
+  </w:num>
+  <w:num w:numId="14">
     <w:abstractNumId w:val="1"/>
   </w:num>
 </w:numbering>
@@ -9772,6 +12364,42 @@
       <w:lang w:eastAsia="fr-FR"/>
     </w:rPr>
   </w:style>
+  <w:style w:type="paragraph" w:styleId="NormalWeb">
+    <w:name w:val="Normal (Web)"/>
+    <w:basedOn w:val="Normal"/>
+    <w:uiPriority w:val="99"/>
+    <w:semiHidden/>
+    <w:unhideWhenUsed/>
+    <w:rsid w:val="00721C84"/>
+    <w:pPr>
+      <w:spacing w:before="100" w:beforeAutospacing="1" w:after="100" w:afterAutospacing="1"/>
+    </w:pPr>
+    <w:rPr>
+      <w:rFonts w:ascii="Times New Roman" w:hAnsi="Times New Roman"/>
+    </w:rPr>
+  </w:style>
+  <w:style w:type="character" w:styleId="lev">
+    <w:name w:val="Strong"/>
+    <w:basedOn w:val="Policepardfaut"/>
+    <w:uiPriority w:val="22"/>
+    <w:qFormat/>
+    <w:rsid w:val="00721C84"/>
+    <w:rPr>
+      <w:b/>
+      <w:bCs/>
+    </w:rPr>
+  </w:style>
+  <w:style w:type="paragraph" w:styleId="Paragraphedeliste">
+    <w:name w:val="List Paragraph"/>
+    <w:basedOn w:val="Normal"/>
+    <w:uiPriority w:val="34"/>
+    <w:qFormat/>
+    <w:rsid w:val="007E339B"/>
+    <w:pPr>
+      <w:ind w:left="720"/>
+      <w:contextualSpacing/>
+    </w:pPr>
+  </w:style>
 </w:styles>
 </file>
 
@@ -10473,11 +13101,11 @@
         </c:dLbls>
         <c:marker val="1"/>
         <c:smooth val="0"/>
-        <c:axId val="1016212144"/>
-        <c:axId val="1016207792"/>
+        <c:axId val="-1703341616"/>
+        <c:axId val="-1703344336"/>
       </c:lineChart>
       <c:catAx>
-        <c:axId val="1016212144"/>
+        <c:axId val="-1703341616"/>
         <c:scaling>
           <c:orientation val="minMax"/>
         </c:scaling>
@@ -10590,7 +13218,7 @@
             <a:endParaRPr lang="fr-FR"/>
           </a:p>
         </c:txPr>
-        <c:crossAx val="1016207792"/>
+        <c:crossAx val="-1703344336"/>
         <c:crosses val="autoZero"/>
         <c:auto val="1"/>
         <c:lblAlgn val="ctr"/>
@@ -10598,7 +13226,7 @@
         <c:noMultiLvlLbl val="0"/>
       </c:catAx>
       <c:valAx>
-        <c:axId val="1016207792"/>
+        <c:axId val="-1703344336"/>
         <c:scaling>
           <c:orientation val="minMax"/>
         </c:scaling>
@@ -10649,7 +13277,7 @@
             <a:endParaRPr lang="fr-FR"/>
           </a:p>
         </c:txPr>
-        <c:crossAx val="1016212144"/>
+        <c:crossAx val="-1703341616"/>
         <c:crosses val="autoZero"/>
         <c:crossBetween val="between"/>
       </c:valAx>
@@ -11102,11 +13730,11 @@
         </c:dLbls>
         <c:marker val="1"/>
         <c:smooth val="0"/>
-        <c:axId val="914652704"/>
-        <c:axId val="914655424"/>
+        <c:axId val="-1698373520"/>
+        <c:axId val="-1698376784"/>
       </c:lineChart>
       <c:catAx>
-        <c:axId val="914652704"/>
+        <c:axId val="-1698373520"/>
         <c:scaling>
           <c:orientation val="minMax"/>
         </c:scaling>
@@ -11148,7 +13776,7 @@
             <a:endParaRPr lang="fr-FR"/>
           </a:p>
         </c:txPr>
-        <c:crossAx val="914655424"/>
+        <c:crossAx val="-1698376784"/>
         <c:crosses val="autoZero"/>
         <c:auto val="1"/>
         <c:lblAlgn val="ctr"/>
@@ -11156,7 +13784,7 @@
         <c:noMultiLvlLbl val="0"/>
       </c:catAx>
       <c:valAx>
-        <c:axId val="914655424"/>
+        <c:axId val="-1698376784"/>
         <c:scaling>
           <c:orientation val="minMax"/>
         </c:scaling>
@@ -11207,7 +13835,7 @@
             <a:endParaRPr lang="fr-FR"/>
           </a:p>
         </c:txPr>
-        <c:crossAx val="914652704"/>
+        <c:crossAx val="-1698373520"/>
         <c:crosses val="autoZero"/>
         <c:crossBetween val="between"/>
       </c:valAx>
@@ -11401,8 +14029,8 @@
         <c:manualLayout>
           <c:xMode val="edge"/>
           <c:yMode val="edge"/>
-          <c:x val="0.11279155730533685"/>
-          <c:y val="0.86111111111111116"/>
+          <c:x val="0.14251567280204622"/>
+          <c:y val="0.72987930725526773"/>
         </c:manualLayout>
       </c:layout>
       <c:overlay val="0"/>
@@ -11444,7 +14072,7 @@
           <c:x val="9.3206036745406826E-2"/>
           <c:y val="3.2824074074074089E-2"/>
           <c:w val="0.8762384076990376"/>
-          <c:h val="0.6714577865266842"/>
+          <c:h val="0.52152462869852101"/>
         </c:manualLayout>
       </c:layout>
       <c:lineChart>
@@ -11643,11 +14271,11 @@
         </c:dLbls>
         <c:marker val="1"/>
         <c:smooth val="0"/>
-        <c:axId val="1016209424"/>
-        <c:axId val="1016215952"/>
+        <c:axId val="-1703343248"/>
+        <c:axId val="-1703340528"/>
       </c:lineChart>
       <c:catAx>
-        <c:axId val="1016209424"/>
+        <c:axId val="-1703343248"/>
         <c:scaling>
           <c:orientation val="minMax"/>
         </c:scaling>
@@ -11689,7 +14317,7 @@
             <a:endParaRPr lang="fr-FR"/>
           </a:p>
         </c:txPr>
-        <c:crossAx val="1016215952"/>
+        <c:crossAx val="-1703340528"/>
         <c:crosses val="autoZero"/>
         <c:auto val="1"/>
         <c:lblAlgn val="ctr"/>
@@ -11697,7 +14325,7 @@
         <c:noMultiLvlLbl val="0"/>
       </c:catAx>
       <c:valAx>
-        <c:axId val="1016215952"/>
+        <c:axId val="-1703340528"/>
         <c:scaling>
           <c:orientation val="minMax"/>
         </c:scaling>
@@ -11748,7 +14376,7 @@
             <a:endParaRPr lang="fr-FR"/>
           </a:p>
         </c:txPr>
-        <c:crossAx val="1016209424"/>
+        <c:crossAx val="-1703343248"/>
         <c:crosses val="autoZero"/>
         <c:crossBetween val="between"/>
       </c:valAx>
@@ -11766,8 +14394,8 @@
         <c:manualLayout>
           <c:xMode val="edge"/>
           <c:yMode val="edge"/>
-          <c:x val="0.14014951101409354"/>
-          <c:y val="0.74131889763779524"/>
+          <c:x val="0.18685858535199024"/>
+          <c:y val="0.6128050258777894"/>
           <c:w val="0.66241660386511081"/>
           <c:h val="7.8125546806649182E-2"/>
         </c:manualLayout>
@@ -11957,8 +14585,8 @@
         <c:manualLayout>
           <c:xMode val="edge"/>
           <c:yMode val="edge"/>
-          <c:x val="6.6300574099707271E-2"/>
-          <c:y val="0.80703700272760026"/>
+          <c:x val="0.16620451262036048"/>
+          <c:y val="0.69723308115897276"/>
         </c:manualLayout>
       </c:layout>
       <c:overlay val="0"/>
@@ -12000,7 +14628,7 @@
           <c:x val="0.16921857390304601"/>
           <c:y val="3.7453553599917658E-2"/>
           <c:w val="0.83322462817147858"/>
-          <c:h val="0.55746796356337813"/>
+          <c:h val="0.45812155833461993"/>
         </c:manualLayout>
       </c:layout>
       <c:lineChart>
@@ -12262,11 +14890,11 @@
         </c:dLbls>
         <c:marker val="1"/>
         <c:smooth val="0"/>
-        <c:axId val="1016221392"/>
-        <c:axId val="1016208336"/>
+        <c:axId val="-1703337808"/>
+        <c:axId val="-1703339984"/>
       </c:lineChart>
       <c:catAx>
-        <c:axId val="1016221392"/>
+        <c:axId val="-1703337808"/>
         <c:scaling>
           <c:orientation val="minMax"/>
         </c:scaling>
@@ -12309,7 +14937,7 @@
             <a:endParaRPr lang="fr-FR"/>
           </a:p>
         </c:txPr>
-        <c:crossAx val="1016208336"/>
+        <c:crossAx val="-1703339984"/>
         <c:crosses val="autoZero"/>
         <c:auto val="1"/>
         <c:lblAlgn val="ctr"/>
@@ -12317,7 +14945,7 @@
         <c:noMultiLvlLbl val="0"/>
       </c:catAx>
       <c:valAx>
-        <c:axId val="1016208336"/>
+        <c:axId val="-1703339984"/>
         <c:scaling>
           <c:orientation val="minMax"/>
         </c:scaling>
@@ -12368,7 +14996,7 @@
             <a:endParaRPr lang="fr-FR"/>
           </a:p>
         </c:txPr>
-        <c:crossAx val="1016221392"/>
+        <c:crossAx val="-1703337808"/>
         <c:crosses val="autoZero"/>
         <c:crossBetween val="between"/>
       </c:valAx>
@@ -12386,8 +15014,8 @@
         <c:manualLayout>
           <c:xMode val="edge"/>
           <c:yMode val="edge"/>
-          <c:x val="0.15232325065994992"/>
-          <c:y val="0.72906386701662296"/>
+          <c:x val="0.20611767909414783"/>
+          <c:y val="0.58788739642838761"/>
           <c:w val="0.67706883901760107"/>
           <c:h val="7.8125546806649182E-2"/>
         </c:manualLayout>
@@ -12601,8 +15229,8 @@
         <c:manualLayout>
           <c:xMode val="edge"/>
           <c:yMode val="edge"/>
-          <c:x val="0.16577072936305498"/>
-          <c:y val="0.86977621643448411"/>
+          <c:x val="0.18830594063066061"/>
+          <c:y val="0.64420326977200137"/>
         </c:manualLayout>
       </c:layout>
       <c:overlay val="0"/>
@@ -12644,7 +15272,7 @@
           <c:x val="7.8337923808906598E-2"/>
           <c:y val="2.5100459605535013E-2"/>
           <c:w val="0.87776632859164205"/>
-          <c:h val="0.62718991451369799"/>
+          <c:h val="0.48796635360338991"/>
         </c:manualLayout>
       </c:layout>
       <c:lineChart>
@@ -12843,11 +15471,11 @@
         </c:dLbls>
         <c:marker val="1"/>
         <c:smooth val="0"/>
-        <c:axId val="1016212688"/>
-        <c:axId val="1016218128"/>
+        <c:axId val="-1703338896"/>
+        <c:axId val="-1703348688"/>
       </c:lineChart>
       <c:catAx>
-        <c:axId val="1016212688"/>
+        <c:axId val="-1703338896"/>
         <c:scaling>
           <c:orientation val="minMax"/>
         </c:scaling>
@@ -12889,7 +15517,7 @@
             <a:endParaRPr lang="fr-FR"/>
           </a:p>
         </c:txPr>
-        <c:crossAx val="1016218128"/>
+        <c:crossAx val="-1703348688"/>
         <c:crosses val="autoZero"/>
         <c:auto val="1"/>
         <c:lblAlgn val="ctr"/>
@@ -12897,7 +15525,7 @@
         <c:noMultiLvlLbl val="0"/>
       </c:catAx>
       <c:valAx>
-        <c:axId val="1016218128"/>
+        <c:axId val="-1703348688"/>
         <c:scaling>
           <c:orientation val="minMax"/>
         </c:scaling>
@@ -12948,7 +15576,7 @@
             <a:endParaRPr lang="fr-FR"/>
           </a:p>
         </c:txPr>
-        <c:crossAx val="1016212688"/>
+        <c:crossAx val="-1703338896"/>
         <c:crosses val="autoZero"/>
         <c:crossBetween val="between"/>
       </c:valAx>
@@ -12966,8 +15594,8 @@
         <c:manualLayout>
           <c:xMode val="edge"/>
           <c:yMode val="edge"/>
-          <c:x val="0.20866067797863294"/>
-          <c:y val="0.71745037894359587"/>
+          <c:x val="0.22744002070163766"/>
+          <c:y val="0.56751731334787958"/>
           <c:w val="0.59542020627703229"/>
           <c:h val="6.9552252949854912E-2"/>
         </c:manualLayout>
@@ -13196,8 +15824,8 @@
         <c:manualLayout>
           <c:xMode val="edge"/>
           <c:yMode val="edge"/>
-          <c:x val="3.5837042108866818E-2"/>
-          <c:y val="0.82050870147255694"/>
+          <c:x val="3.5837042108866825E-2"/>
+          <c:y val="0.7401874163319947"/>
         </c:manualLayout>
       </c:layout>
       <c:overlay val="0"/>
@@ -13236,10 +15864,10 @@
           <c:layoutTarget val="inner"/>
           <c:xMode val="edge"/>
           <c:yMode val="edge"/>
-          <c:x val="0.1334420384951881"/>
-          <c:y val="5.1749589995139941E-2"/>
+          <c:x val="0.16318526760241928"/>
+          <c:y val="5.1749675868829649E-2"/>
           <c:w val="0.83322462817147858"/>
-          <c:h val="0.59313031654175763"/>
+          <c:h val="0.48068051734497036"/>
         </c:manualLayout>
       </c:layout>
       <c:lineChart>
@@ -13501,11 +16129,11 @@
         </c:dLbls>
         <c:marker val="1"/>
         <c:smooth val="0"/>
-        <c:axId val="1016209968"/>
-        <c:axId val="1016220848"/>
+        <c:axId val="-1703346512"/>
+        <c:axId val="-1703345968"/>
       </c:lineChart>
       <c:catAx>
-        <c:axId val="1016209968"/>
+        <c:axId val="-1703346512"/>
         <c:scaling>
           <c:orientation val="minMax"/>
         </c:scaling>
@@ -13548,7 +16176,7 @@
             <a:endParaRPr lang="fr-FR"/>
           </a:p>
         </c:txPr>
-        <c:crossAx val="1016220848"/>
+        <c:crossAx val="-1703345968"/>
         <c:crosses val="autoZero"/>
         <c:auto val="1"/>
         <c:lblAlgn val="ctr"/>
@@ -13556,7 +16184,7 @@
         <c:noMultiLvlLbl val="0"/>
       </c:catAx>
       <c:valAx>
-        <c:axId val="1016220848"/>
+        <c:axId val="-1703345968"/>
         <c:scaling>
           <c:orientation val="minMax"/>
         </c:scaling>
@@ -13607,7 +16235,7 @@
             <a:endParaRPr lang="fr-FR"/>
           </a:p>
         </c:txPr>
-        <c:crossAx val="1016209968"/>
+        <c:crossAx val="-1703346512"/>
         <c:crosses val="autoZero"/>
         <c:crossBetween val="between"/>
       </c:valAx>
@@ -13625,8 +16253,8 @@
         <c:manualLayout>
           <c:xMode val="edge"/>
           <c:yMode val="edge"/>
-          <c:x val="0.19432300581992468"/>
-          <c:y val="0.75228451865203583"/>
+          <c:x val="0.20156938263151888"/>
+          <c:y val="0.64518947179795294"/>
           <c:w val="0.63867511126326604"/>
           <c:h val="5.7361863224346013E-2"/>
         </c:manualLayout>
@@ -14225,11 +16853,11 @@
         </c:dLbls>
         <c:marker val="1"/>
         <c:smooth val="0"/>
-        <c:axId val="1016211600"/>
-        <c:axId val="1016214864"/>
+        <c:axId val="-1742642080"/>
+        <c:axId val="-1742651872"/>
       </c:lineChart>
       <c:catAx>
-        <c:axId val="1016211600"/>
+        <c:axId val="-1742642080"/>
         <c:scaling>
           <c:orientation val="minMax"/>
         </c:scaling>
@@ -14338,7 +16966,7 @@
             <a:endParaRPr lang="fr-FR"/>
           </a:p>
         </c:txPr>
-        <c:crossAx val="1016214864"/>
+        <c:crossAx val="-1742651872"/>
         <c:crosses val="autoZero"/>
         <c:auto val="1"/>
         <c:lblAlgn val="ctr"/>
@@ -14346,7 +16974,7 @@
         <c:noMultiLvlLbl val="0"/>
       </c:catAx>
       <c:valAx>
-        <c:axId val="1016214864"/>
+        <c:axId val="-1742651872"/>
         <c:scaling>
           <c:orientation val="minMax"/>
         </c:scaling>
@@ -14397,7 +17025,7 @@
             <a:endParaRPr lang="fr-FR"/>
           </a:p>
         </c:txPr>
-        <c:crossAx val="1016211600"/>
+        <c:crossAx val="-1742642080"/>
         <c:crosses val="autoZero"/>
         <c:crossBetween val="between"/>
       </c:valAx>
@@ -14913,11 +17541,11 @@
         </c:dLbls>
         <c:marker val="1"/>
         <c:smooth val="0"/>
-        <c:axId val="1016219760"/>
-        <c:axId val="914667936"/>
+        <c:axId val="-1937379408"/>
+        <c:axId val="-1937375600"/>
       </c:lineChart>
       <c:catAx>
-        <c:axId val="1016219760"/>
+        <c:axId val="-1937379408"/>
         <c:scaling>
           <c:orientation val="minMax"/>
         </c:scaling>
@@ -14960,7 +17588,7 @@
             <a:endParaRPr lang="fr-FR"/>
           </a:p>
         </c:txPr>
-        <c:crossAx val="914667936"/>
+        <c:crossAx val="-1937375600"/>
         <c:crosses val="autoZero"/>
         <c:auto val="1"/>
         <c:lblAlgn val="ctr"/>
@@ -14968,7 +17596,7 @@
         <c:noMultiLvlLbl val="0"/>
       </c:catAx>
       <c:valAx>
-        <c:axId val="914667936"/>
+        <c:axId val="-1937375600"/>
         <c:scaling>
           <c:orientation val="minMax"/>
         </c:scaling>
@@ -15019,7 +17647,7 @@
             <a:endParaRPr lang="fr-FR"/>
           </a:p>
         </c:txPr>
-        <c:crossAx val="1016219760"/>
+        <c:crossAx val="-1937379408"/>
         <c:crosses val="autoZero"/>
         <c:crossBetween val="between"/>
       </c:valAx>
@@ -15530,11 +18158,11 @@
         </c:dLbls>
         <c:marker val="1"/>
         <c:smooth val="0"/>
-        <c:axId val="914666304"/>
-        <c:axId val="914662496"/>
+        <c:axId val="-1880942000"/>
+        <c:axId val="-1880941456"/>
       </c:lineChart>
       <c:catAx>
-        <c:axId val="914666304"/>
+        <c:axId val="-1880942000"/>
         <c:scaling>
           <c:orientation val="minMax"/>
         </c:scaling>
@@ -15577,7 +18205,7 @@
             <a:endParaRPr lang="fr-FR"/>
           </a:p>
         </c:txPr>
-        <c:crossAx val="914662496"/>
+        <c:crossAx val="-1880941456"/>
         <c:crosses val="autoZero"/>
         <c:auto val="1"/>
         <c:lblAlgn val="ctr"/>
@@ -15585,7 +18213,7 @@
         <c:noMultiLvlLbl val="0"/>
       </c:catAx>
       <c:valAx>
-        <c:axId val="914662496"/>
+        <c:axId val="-1880941456"/>
         <c:scaling>
           <c:orientation val="minMax"/>
         </c:scaling>
@@ -15636,7 +18264,7 @@
             <a:endParaRPr lang="fr-FR"/>
           </a:p>
         </c:txPr>
-        <c:crossAx val="914666304"/>
+        <c:crossAx val="-1880942000"/>
         <c:crosses val="autoZero"/>
         <c:crossBetween val="between"/>
       </c:valAx>
@@ -16084,11 +18712,11 @@
         </c:dLbls>
         <c:marker val="1"/>
         <c:smooth val="0"/>
-        <c:axId val="914670112"/>
-        <c:axId val="914669024"/>
+        <c:axId val="-1951161712"/>
+        <c:axId val="-1698376240"/>
       </c:lineChart>
       <c:catAx>
-        <c:axId val="914670112"/>
+        <c:axId val="-1951161712"/>
         <c:scaling>
           <c:orientation val="minMax"/>
         </c:scaling>
@@ -16130,7 +18758,7 @@
             <a:endParaRPr lang="fr-FR"/>
           </a:p>
         </c:txPr>
-        <c:crossAx val="914669024"/>
+        <c:crossAx val="-1698376240"/>
         <c:crosses val="autoZero"/>
         <c:auto val="1"/>
         <c:lblAlgn val="ctr"/>
@@ -16138,7 +18766,7 @@
         <c:noMultiLvlLbl val="0"/>
       </c:catAx>
       <c:valAx>
-        <c:axId val="914669024"/>
+        <c:axId val="-1698376240"/>
         <c:scaling>
           <c:orientation val="minMax"/>
         </c:scaling>
@@ -16189,7 +18817,7 @@
             <a:endParaRPr lang="fr-FR"/>
           </a:p>
         </c:txPr>
-        <c:crossAx val="914670112"/>
+        <c:crossAx val="-1951161712"/>
         <c:crosses val="autoZero"/>
         <c:crossBetween val="between"/>
       </c:valAx>

</xml_diff>